<commit_message>
Refine Model & Update docs
</commit_message>
<xml_diff>
--- a/docs/数字图像处理课程作业.docx
+++ b/docs/数字图像处理课程作业.docx
@@ -1,6 +1,6 @@
 
 <file path=word/document.xml><?xml version="1.0" encoding="utf-8"?>
-<w:document xmlns:wpc="http://schemas.microsoft.com/office/word/2010/wordprocessingCanvas" xmlns:cx="http://schemas.microsoft.com/office/drawing/2014/chartex" xmlns:cx1="http://schemas.microsoft.com/office/drawing/2015/9/8/chartex" xmlns:cx2="http://schemas.microsoft.com/office/drawing/2015/10/21/chartex" xmlns:cx3="http://schemas.microsoft.com/office/drawing/2016/5/9/chartex" xmlns:cx4="http://schemas.microsoft.com/office/drawing/2016/5/10/chartex" xmlns:cx5="http://schemas.microsoft.com/office/drawing/2016/5/11/chartex" xmlns:cx6="http://schemas.microsoft.com/office/drawing/2016/5/12/chartex" xmlns:cx7="http://schemas.microsoft.com/office/drawing/2016/5/13/chartex" xmlns:cx8="http://schemas.microsoft.com/office/drawing/2016/5/14/chartex" xmlns:mc="http://schemas.openxmlformats.org/markup-compatibility/2006" xmlns:aink="http://schemas.microsoft.com/office/drawing/2016/ink" xmlns:am3d="http://schemas.microsoft.com/office/drawing/2017/model3d" xmlns:o="urn:schemas-microsoft-com:office:office" xmlns:r="http://schemas.openxmlformats.org/officeDocument/2006/relationships" xmlns:m="http://schemas.openxmlformats.org/officeDocument/2006/math" xmlns:v="urn:schemas-microsoft-com:vml" xmlns:wp14="http://schemas.microsoft.com/office/word/2010/wordprocessingDrawing" xmlns:wp="http://schemas.openxmlformats.org/drawingml/2006/wordprocessingDrawing" xmlns:w10="urn:schemas-microsoft-com:office:word" xmlns:w="http://schemas.openxmlformats.org/wordprocessingml/2006/main" xmlns:w14="http://schemas.microsoft.com/office/word/2010/wordml" xmlns:w15="http://schemas.microsoft.com/office/word/2012/wordml" xmlns:w16cex="http://schemas.microsoft.com/office/word/2018/wordml/cex" xmlns:w16cid="http://schemas.microsoft.com/office/word/2016/wordml/cid" xmlns:w16="http://schemas.microsoft.com/office/word/2018/wordml" xmlns:w16se="http://schemas.microsoft.com/office/word/2015/wordml/symex" xmlns:wpg="http://schemas.microsoft.com/office/word/2010/wordprocessingGroup" xmlns:wpi="http://schemas.microsoft.com/office/word/2010/wordprocessingInk" xmlns:wne="http://schemas.microsoft.com/office/word/2006/wordml" xmlns:wps="http://schemas.microsoft.com/office/word/2010/wordprocessingShape" mc:Ignorable="w14 w15 w16se w16cid w16 w16cex wp14">
+<w:document xmlns:wpc="http://schemas.microsoft.com/office/word/2010/wordprocessingCanvas" xmlns:cx="http://schemas.microsoft.com/office/drawing/2014/chartex" xmlns:cx1="http://schemas.microsoft.com/office/drawing/2015/9/8/chartex" xmlns:cx2="http://schemas.microsoft.com/office/drawing/2015/10/21/chartex" xmlns:cx3="http://schemas.microsoft.com/office/drawing/2016/5/9/chartex" xmlns:cx4="http://schemas.microsoft.com/office/drawing/2016/5/10/chartex" xmlns:cx5="http://schemas.microsoft.com/office/drawing/2016/5/11/chartex" xmlns:cx6="http://schemas.microsoft.com/office/drawing/2016/5/12/chartex" xmlns:cx7="http://schemas.microsoft.com/office/drawing/2016/5/13/chartex" xmlns:cx8="http://schemas.microsoft.com/office/drawing/2016/5/14/chartex" xmlns:mc="http://schemas.openxmlformats.org/markup-compatibility/2006" xmlns:aink="http://schemas.microsoft.com/office/drawing/2016/ink" xmlns:am3d="http://schemas.microsoft.com/office/drawing/2017/model3d" xmlns:o="urn:schemas-microsoft-com:office:office" xmlns:r="http://schemas.openxmlformats.org/officeDocument/2006/relationships" xmlns:m="http://schemas.openxmlformats.org/officeDocument/2006/math" xmlns:v="urn:schemas-microsoft-com:vml" xmlns:wp14="http://schemas.microsoft.com/office/word/2010/wordprocessingDrawing" xmlns:wp="http://schemas.openxmlformats.org/drawingml/2006/wordprocessingDrawing" xmlns:w10="urn:schemas-microsoft-com:office:word" xmlns:w="http://schemas.openxmlformats.org/wordprocessingml/2006/main" xmlns:w14="http://schemas.microsoft.com/office/word/2010/wordml" xmlns:w15="http://schemas.microsoft.com/office/word/2012/wordml" xmlns:w16cex="http://schemas.microsoft.com/office/word/2018/wordml/cex" xmlns:w16cid="http://schemas.microsoft.com/office/word/2016/wordml/cid" xmlns:w16="http://schemas.microsoft.com/office/word/2018/wordml" xmlns:w16sdtdh="http://schemas.microsoft.com/office/word/2020/wordml/sdtdatahash" xmlns:w16se="http://schemas.microsoft.com/office/word/2015/wordml/symex" xmlns:wpg="http://schemas.microsoft.com/office/word/2010/wordprocessingGroup" xmlns:wpi="http://schemas.microsoft.com/office/word/2010/wordprocessingInk" xmlns:wne="http://schemas.microsoft.com/office/word/2006/wordml" xmlns:wps="http://schemas.microsoft.com/office/word/2010/wordprocessingShape" mc:Ignorable="w14 w15 w16se w16cid w16 w16cex w16sdtdh wp14">
   <w:body>
     <w:p>
       <w:pPr>
@@ -136,7 +136,7 @@
           <w:noProof/>
         </w:rPr>
         <w:drawing>
-          <wp:inline distT="0" distB="0" distL="0" distR="0" wp14:anchorId="4F700B43" wp14:editId="186CD625">
+          <wp:inline distT="0" distB="0" distL="0" distR="0" wp14:anchorId="524AAB59" wp14:editId="159C59E4">
             <wp:extent cx="3028950" cy="849388"/>
             <wp:effectExtent l="0" t="0" r="0" b="8255"/>
             <wp:docPr id="2" name="图片 2" descr="5标志与中文校名组合规范 [转换]"/>
@@ -394,7 +394,7 @@
               <w:ind w:firstLineChars="0" w:firstLine="0"/>
               <w:jc w:val="center"/>
               <w:rPr>
-                <w:rFonts w:ascii="仿宋" w:eastAsia="仿宋" w:hAnsi="仿宋" w:cs="幼圆" w:hint="eastAsia"/>
+                <w:rFonts w:ascii="仿宋" w:eastAsia="仿宋" w:hAnsi="仿宋" w:cs="幼圆"/>
                 <w:sz w:val="32"/>
                 <w:szCs w:val="32"/>
               </w:rPr>
@@ -474,7 +474,7 @@
               <w:ind w:firstLineChars="0" w:firstLine="0"/>
               <w:jc w:val="center"/>
               <w:rPr>
-                <w:rFonts w:ascii="仿宋" w:eastAsia="仿宋" w:hAnsi="仿宋" w:cs="幼圆" w:hint="eastAsia"/>
+                <w:rFonts w:ascii="仿宋" w:eastAsia="仿宋" w:hAnsi="仿宋" w:cs="幼圆"/>
                 <w:sz w:val="28"/>
                 <w:szCs w:val="32"/>
               </w:rPr>
@@ -1979,9 +1979,6 @@
     <w:p>
       <w:pPr>
         <w:ind w:firstLine="480"/>
-        <w:rPr>
-          <w:rFonts w:hint="eastAsia"/>
-        </w:rPr>
       </w:pPr>
       <w:r>
         <w:rPr>
@@ -2450,7 +2447,6 @@
               <w:ind w:firstLineChars="0" w:firstLine="0"/>
               <w:jc w:val="center"/>
               <w:rPr>
-                <w:rFonts w:hint="eastAsia"/>
                 <w:b/>
                 <w:bCs/>
                 <w:color w:val="000000" w:themeColor="text1"/>
@@ -2467,7 +2463,6 @@
               <w:ind w:firstLineChars="0" w:firstLine="0"/>
               <w:jc w:val="center"/>
               <w:rPr>
-                <w:rFonts w:hint="eastAsia"/>
                 <w:b/>
                 <w:bCs/>
                 <w:color w:val="000000" w:themeColor="text1"/>
@@ -2493,7 +2488,6 @@
               <w:ind w:firstLineChars="0" w:firstLine="0"/>
               <w:jc w:val="center"/>
               <w:rPr>
-                <w:rFonts w:hint="eastAsia"/>
                 <w:b/>
                 <w:bCs/>
                 <w:color w:val="000000" w:themeColor="text1"/>
@@ -2519,7 +2513,6 @@
               <w:ind w:firstLineChars="0" w:firstLine="0"/>
               <w:jc w:val="center"/>
               <w:rPr>
-                <w:rFonts w:hint="eastAsia"/>
                 <w:b/>
                 <w:bCs/>
                 <w:color w:val="000000" w:themeColor="text1"/>
@@ -2545,7 +2538,6 @@
               <w:ind w:firstLineChars="0" w:firstLine="0"/>
               <w:jc w:val="center"/>
               <w:rPr>
-                <w:rFonts w:hint="eastAsia"/>
                 <w:b/>
                 <w:bCs/>
                 <w:color w:val="000000" w:themeColor="text1"/>
@@ -2573,7 +2565,6 @@
               <w:ind w:firstLineChars="0" w:firstLine="0"/>
               <w:jc w:val="center"/>
               <w:rPr>
-                <w:rFonts w:hint="eastAsia"/>
                 <w:b/>
                 <w:bCs/>
                 <w:color w:val="000000" w:themeColor="text1"/>
@@ -2599,7 +2590,6 @@
               <w:ind w:firstLineChars="0" w:firstLine="0"/>
               <w:jc w:val="center"/>
               <w:rPr>
-                <w:rFonts w:hint="eastAsia"/>
                 <w:b/>
                 <w:bCs/>
                 <w:color w:val="000000" w:themeColor="text1"/>
@@ -2616,7 +2606,6 @@
               <w:ind w:firstLineChars="0" w:firstLine="0"/>
               <w:jc w:val="center"/>
               <w:rPr>
-                <w:rFonts w:hint="eastAsia"/>
                 <w:b/>
                 <w:bCs/>
                 <w:color w:val="000000" w:themeColor="text1"/>
@@ -2633,7 +2622,6 @@
               <w:ind w:firstLineChars="0" w:firstLine="0"/>
               <w:jc w:val="center"/>
               <w:rPr>
-                <w:rFonts w:hint="eastAsia"/>
                 <w:b/>
                 <w:bCs/>
                 <w:color w:val="000000" w:themeColor="text1"/>
@@ -2650,7 +2638,6 @@
               <w:ind w:firstLineChars="0" w:firstLine="0"/>
               <w:jc w:val="center"/>
               <w:rPr>
-                <w:rFonts w:hint="eastAsia"/>
                 <w:b/>
                 <w:bCs/>
                 <w:color w:val="000000" w:themeColor="text1"/>
@@ -2669,7 +2656,6 @@
               <w:ind w:firstLineChars="0" w:firstLine="0"/>
               <w:jc w:val="center"/>
               <w:rPr>
-                <w:rFonts w:hint="eastAsia"/>
                 <w:b/>
                 <w:bCs/>
                 <w:color w:val="000000" w:themeColor="text1"/>
@@ -2695,7 +2681,6 @@
               <w:ind w:firstLineChars="0" w:firstLine="0"/>
               <w:jc w:val="center"/>
               <w:rPr>
-                <w:rFonts w:hint="eastAsia"/>
                 <w:b/>
                 <w:bCs/>
                 <w:color w:val="000000" w:themeColor="text1"/>
@@ -2712,7 +2697,6 @@
               <w:ind w:firstLineChars="0" w:firstLine="0"/>
               <w:jc w:val="center"/>
               <w:rPr>
-                <w:rFonts w:hint="eastAsia"/>
                 <w:b/>
                 <w:bCs/>
                 <w:color w:val="000000" w:themeColor="text1"/>
@@ -2729,7 +2713,6 @@
               <w:ind w:firstLineChars="0" w:firstLine="0"/>
               <w:jc w:val="center"/>
               <w:rPr>
-                <w:rFonts w:hint="eastAsia"/>
                 <w:b/>
                 <w:bCs/>
                 <w:color w:val="000000" w:themeColor="text1"/>
@@ -2746,7 +2729,6 @@
               <w:ind w:firstLineChars="0" w:firstLine="0"/>
               <w:jc w:val="center"/>
               <w:rPr>
-                <w:rFonts w:hint="eastAsia"/>
                 <w:b/>
                 <w:bCs/>
                 <w:color w:val="000000" w:themeColor="text1"/>
@@ -2846,7 +2828,6 @@
       <w:pPr>
         <w:ind w:firstLine="480"/>
         <w:rPr>
-          <w:rFonts w:hint="eastAsia"/>
           <w:color w:val="000000" w:themeColor="text1"/>
         </w:rPr>
       </w:pPr>
@@ -2938,13 +2919,31 @@
         <w:rPr>
           <w:rFonts w:hint="eastAsia"/>
         </w:rPr>
-        <w:t>线上办公对象工作状态图片分析，本质属于针对图片的分类问题。因此本文选取图像处理领域中的基准特征提取器，卷积神经网络（</w:t>
-      </w:r>
-      <w:r>
-        <w:rPr>
-          <w:rFonts w:hint="eastAsia"/>
-        </w:rPr>
-        <w:t>Convolution</w:t>
+        <w:t>线上办公对象工作状态图片分析，本质属于针对图片的分类问题。因此本文选取图像处理领域中的基准特征提取器，</w:t>
+      </w:r>
+      <w:r>
+        <w:rPr>
+          <w:rFonts w:hint="eastAsia"/>
+        </w:rPr>
+        <w:t>基于卷积操作的残差</w:t>
+      </w:r>
+      <w:r>
+        <w:rPr>
+          <w:rFonts w:hint="eastAsia"/>
+        </w:rPr>
+        <w:t>神经网络（</w:t>
+      </w:r>
+      <w:r>
+        <w:t>R</w:t>
+      </w:r>
+      <w:r>
+        <w:rPr>
+          <w:rFonts w:hint="eastAsia"/>
+        </w:rPr>
+        <w:t>e</w:t>
+      </w:r>
+      <w:r>
+        <w:t>sidual</w:t>
       </w:r>
       <w:r>
         <w:t xml:space="preserve"> </w:t>
@@ -2953,7 +2952,40 @@
         <w:rPr>
           <w:rFonts w:hint="eastAsia"/>
         </w:rPr>
-        <w:t>Neural</w:t>
+        <w:t>Network</w:t>
+      </w:r>
+      <w:r>
+        <w:rPr>
+          <w:rFonts w:hint="eastAsia"/>
+        </w:rPr>
+        <w:t>，</w:t>
+      </w:r>
+      <w:r>
+        <w:t>ResNet</w:t>
+      </w:r>
+      <w:r>
+        <w:rPr>
+          <w:rFonts w:hint="eastAsia"/>
+        </w:rPr>
+        <w:t>），对</w:t>
+      </w:r>
+      <w:r>
+        <w:rPr>
+          <w:rFonts w:hint="eastAsia"/>
+        </w:rPr>
+        <w:t>输入的</w:t>
+      </w:r>
+      <w:r>
+        <w:rPr>
+          <w:rFonts w:hint="eastAsia"/>
+        </w:rPr>
+        <w:t>图片进行特征提取。针对提取的图片特征，使用线性层（</w:t>
+      </w:r>
+      <w:r>
+        <w:rPr>
+          <w:rFonts w:hint="eastAsia"/>
+        </w:rPr>
+        <w:t>Linear</w:t>
       </w:r>
       <w:r>
         <w:t xml:space="preserve"> </w:t>
@@ -2962,25 +2994,88 @@
         <w:rPr>
           <w:rFonts w:hint="eastAsia"/>
         </w:rPr>
-        <w:t>Network</w:t>
-      </w:r>
-      <w:r>
-        <w:rPr>
-          <w:rFonts w:hint="eastAsia"/>
-        </w:rPr>
-        <w:t>，</w:t>
-      </w:r>
-      <w:r>
-        <w:rPr>
-          <w:rFonts w:hint="eastAsia"/>
-        </w:rPr>
-        <w:t>CNN</w:t>
-      </w:r>
-      <w:r>
-        <w:rPr>
-          <w:rFonts w:hint="eastAsia"/>
-        </w:rPr>
-        <w:t>），对图片进行特征提取。针对提取的图片特征，使用线性层（</w:t>
+        <w:t>Layer</w:t>
+      </w:r>
+      <w:r>
+        <w:rPr>
+          <w:rFonts w:hint="eastAsia"/>
+        </w:rPr>
+        <w:t>）</w:t>
+      </w:r>
+      <w:r>
+        <w:rPr>
+          <w:rFonts w:hint="eastAsia"/>
+        </w:rPr>
+        <w:t>获取分类向量，再经过</w:t>
+      </w:r>
+      <w:r>
+        <w:rPr>
+          <w:rFonts w:hint="eastAsia"/>
+        </w:rPr>
+        <w:t>S</w:t>
+      </w:r>
+      <w:r>
+        <w:t>oftmax</w:t>
+      </w:r>
+      <w:r>
+        <w:rPr>
+          <w:rFonts w:hint="eastAsia"/>
+        </w:rPr>
+        <w:t>层获得该图片在每个类别上的概率</w:t>
+      </w:r>
+      <w:r>
+        <w:rPr>
+          <w:rFonts w:hint="eastAsia"/>
+        </w:rPr>
+        <w:t>。</w:t>
+      </w:r>
+      <w:r>
+        <w:rPr>
+          <w:rFonts w:hint="eastAsia"/>
+        </w:rPr>
+        <w:t>综上，本文的</w:t>
+      </w:r>
+      <w:r>
+        <w:rPr>
+          <w:rFonts w:hint="eastAsia"/>
+        </w:rPr>
+        <w:t>基线方案</w:t>
+      </w:r>
+      <w:r>
+        <w:rPr>
+          <w:rFonts w:hint="eastAsia"/>
+        </w:rPr>
+        <w:t>(</w:t>
+      </w:r>
+      <w:r>
+        <w:t>Baseline)</w:t>
+      </w:r>
+      <w:r>
+        <w:rPr>
+          <w:rFonts w:hint="eastAsia"/>
+        </w:rPr>
+        <w:t>采用的网络架构</w:t>
+      </w:r>
+      <w:r>
+        <w:rPr>
+          <w:rFonts w:hint="eastAsia"/>
+        </w:rPr>
+        <w:t>为</w:t>
+      </w:r>
+      <w:r>
+        <w:rPr>
+          <w:rFonts w:hint="eastAsia"/>
+        </w:rPr>
+        <w:t>：</w:t>
+      </w:r>
+      <w:r>
+        <w:t xml:space="preserve">ResNet50 </w:t>
+      </w:r>
+      <w:r>
+        <w:t>+</w:t>
+      </w:r>
+      <w:r>
+        <w:t xml:space="preserve"> </w:t>
       </w:r>
       <w:r>
         <w:rPr>
@@ -2989,57 +3084,114 @@
         <w:t>Linear</w:t>
       </w:r>
       <w:r>
-        <w:t xml:space="preserve"> </w:t>
-      </w:r>
-      <w:r>
-        <w:rPr>
-          <w:rFonts w:hint="eastAsia"/>
-        </w:rPr>
-        <w:t>Layer</w:t>
-      </w:r>
-      <w:r>
-        <w:rPr>
-          <w:rFonts w:hint="eastAsia"/>
-        </w:rPr>
-        <w:t>）进行分类。即基线方案为</w:t>
-      </w:r>
-      <w:proofErr w:type="spellStart"/>
-      <w:r>
-        <w:rPr>
-          <w:rFonts w:hint="eastAsia"/>
-        </w:rPr>
-        <w:t>CNN</w:t>
-      </w:r>
-      <w:r>
-        <w:t>+</w:t>
-      </w:r>
-      <w:r>
-        <w:rPr>
-          <w:rFonts w:hint="eastAsia"/>
-        </w:rPr>
-        <w:t>Linear</w:t>
-      </w:r>
-      <w:proofErr w:type="spellEnd"/>
-      <w:r>
-        <w:rPr>
-          <w:rFonts w:hint="eastAsia"/>
-        </w:rPr>
-        <w:t>。</w:t>
+        <w:t xml:space="preserve"> + Softmax</w:t>
+      </w:r>
+      <w:r>
+        <w:rPr>
+          <w:rFonts w:hint="eastAsia"/>
+        </w:rPr>
+        <w:t>，完成</w:t>
+      </w:r>
+      <w:r>
+        <w:rPr>
+          <w:rFonts w:hint="eastAsia"/>
+        </w:rPr>
+        <w:t>5</w:t>
+      </w:r>
+      <w:r>
+        <w:rPr>
+          <w:rFonts w:hint="eastAsia"/>
+        </w:rPr>
+        <w:t>种办公状态的分类任务。</w:t>
+      </w:r>
+      <w:r>
+        <w:rPr>
+          <w:rFonts w:hint="eastAsia"/>
+        </w:rPr>
+        <w:t>基线方案的模型架构图如下：</w:t>
       </w:r>
     </w:p>
     <w:p>
       <w:pPr>
+        <w:ind w:firstLine="480"/>
+      </w:pPr>
+    </w:p>
+    <w:p>
+      <w:pPr>
+        <w:ind w:firstLine="480"/>
+      </w:pPr>
+      <w:r>
+        <w:rPr>
+          <w:rFonts w:hint="eastAsia"/>
+          <w:noProof/>
+        </w:rPr>
+        <w:lastRenderedPageBreak/>
+        <w:drawing>
+          <wp:anchor distT="0" distB="0" distL="114300" distR="114300" simplePos="0" relativeHeight="251660288" behindDoc="1" locked="0" layoutInCell="1" allowOverlap="1" wp14:anchorId="5963403C" wp14:editId="5D8E0CD5">
+            <wp:simplePos x="0" y="0"/>
+            <wp:positionH relativeFrom="margin">
+              <wp:posOffset>-602615</wp:posOffset>
+            </wp:positionH>
+            <wp:positionV relativeFrom="page">
+              <wp:posOffset>1303655</wp:posOffset>
+            </wp:positionV>
+            <wp:extent cx="7067550" cy="2281555"/>
+            <wp:effectExtent l="0" t="0" r="0" b="4445"/>
+            <wp:wrapSquare wrapText="bothSides"/>
+            <wp:docPr id="3" name="图片 3"/>
+            <wp:cNvGraphicFramePr>
+              <a:graphicFrameLocks xmlns:a="http://schemas.openxmlformats.org/drawingml/2006/main" noChangeAspect="1"/>
+            </wp:cNvGraphicFramePr>
+            <a:graphic xmlns:a="http://schemas.openxmlformats.org/drawingml/2006/main">
+              <a:graphicData uri="http://schemas.openxmlformats.org/drawingml/2006/picture">
+                <pic:pic xmlns:pic="http://schemas.openxmlformats.org/drawingml/2006/picture">
+                  <pic:nvPicPr>
+                    <pic:cNvPr id="1" name="图片 1"/>
+                    <pic:cNvPicPr/>
+                  </pic:nvPicPr>
+                  <pic:blipFill>
+                    <a:blip r:embed="rId15" cstate="print">
+                      <a:extLst>
+                        <a:ext uri="{28A0092B-C50C-407E-A947-70E740481C1C}">
+                          <a14:useLocalDpi xmlns:a14="http://schemas.microsoft.com/office/drawing/2010/main" val="0"/>
+                        </a:ext>
+                      </a:extLst>
+                    </a:blip>
+                    <a:stretch>
+                      <a:fillRect/>
+                    </a:stretch>
+                  </pic:blipFill>
+                  <pic:spPr>
+                    <a:xfrm>
+                      <a:off x="0" y="0"/>
+                      <a:ext cx="7067550" cy="2281555"/>
+                    </a:xfrm>
+                    <a:prstGeom prst="rect">
+                      <a:avLst/>
+                    </a:prstGeom>
+                  </pic:spPr>
+                </pic:pic>
+              </a:graphicData>
+            </a:graphic>
+            <wp14:sizeRelH relativeFrom="page">
+              <wp14:pctWidth>0</wp14:pctWidth>
+            </wp14:sizeRelH>
+            <wp14:sizeRelV relativeFrom="page">
+              <wp14:pctHeight>0</wp14:pctHeight>
+            </wp14:sizeRelV>
+          </wp:anchor>
+        </w:drawing>
+      </w:r>
+      <w:bookmarkStart w:id="6" w:name="_Toc74041502"/>
+    </w:p>
+    <w:p>
+      <w:pPr>
         <w:pStyle w:val="2"/>
-        <w:rPr>
-          <w:rFonts w:hint="eastAsia"/>
-        </w:rPr>
-      </w:pPr>
-      <w:bookmarkStart w:id="6" w:name="_Toc74041502"/>
-      <w:r>
-        <w:rPr>
-          <w:rFonts w:hint="eastAsia"/>
-        </w:rPr>
-        <w:lastRenderedPageBreak/>
+      </w:pPr>
+      <w:r>
+        <w:rPr>
+          <w:rFonts w:hint="eastAsia"/>
+        </w:rPr>
         <w:t>3</w:t>
       </w:r>
       <w:r>
@@ -3055,6 +3207,574 @@
     </w:p>
     <w:p>
       <w:pPr>
+        <w:ind w:firstLine="480"/>
+      </w:pPr>
+      <w:r>
+        <w:rPr>
+          <w:rFonts w:hint="eastAsia"/>
+        </w:rPr>
+        <w:t>然而，单纯地对图片进行全局特征提取，</w:t>
+      </w:r>
+      <w:r>
+        <w:rPr>
+          <w:rFonts w:hint="eastAsia"/>
+        </w:rPr>
+        <w:t>会使得分类网络无法很好地利用到图片中的局部信息，如：人物当前的工作姿态、场景中出现的物体以及对应的物体类别</w:t>
+      </w:r>
+      <w:r>
+        <w:rPr>
+          <w:rFonts w:hint="eastAsia"/>
+        </w:rPr>
+        <w:t>。为了能让分类网络更好地利用不同的局部信息，我们提出以下两个阶段的改进方案：</w:t>
+      </w:r>
+    </w:p>
+    <w:p>
+      <w:pPr>
+        <w:pStyle w:val="a8"/>
+        <w:numPr>
+          <w:ilvl w:val="0"/>
+          <w:numId w:val="5"/>
+        </w:numPr>
+        <w:ind w:firstLineChars="0"/>
+      </w:pPr>
+      <w:r>
+        <w:rPr>
+          <w:rFonts w:hint="eastAsia"/>
+        </w:rPr>
+        <w:t>添加任务姿态特征</w:t>
+      </w:r>
+    </w:p>
+    <w:p>
+      <w:pPr>
+        <w:pStyle w:val="a8"/>
+        <w:numPr>
+          <w:ilvl w:val="0"/>
+          <w:numId w:val="5"/>
+        </w:numPr>
+        <w:ind w:firstLineChars="0"/>
+      </w:pPr>
+      <w:r>
+        <w:rPr>
+          <w:rFonts w:hint="eastAsia"/>
+        </w:rPr>
+        <w:t>添加场景中的物体特征</w:t>
+      </w:r>
+    </w:p>
+    <w:p>
+      <w:pPr>
+        <w:ind w:firstLineChars="0" w:firstLine="420"/>
+        <w:rPr>
+          <w:rFonts w:hint="eastAsia"/>
+        </w:rPr>
+      </w:pPr>
+      <w:r>
+        <w:rPr>
+          <w:noProof/>
+        </w:rPr>
+        <w:drawing>
+          <wp:anchor distT="0" distB="0" distL="114300" distR="114300" simplePos="0" relativeHeight="251663360" behindDoc="0" locked="0" layoutInCell="1" allowOverlap="1" wp14:anchorId="6DAA08BE" wp14:editId="37C57A5C">
+            <wp:simplePos x="0" y="0"/>
+            <wp:positionH relativeFrom="margin">
+              <wp:align>center</wp:align>
+            </wp:positionH>
+            <wp:positionV relativeFrom="paragraph">
+              <wp:posOffset>1386395</wp:posOffset>
+            </wp:positionV>
+            <wp:extent cx="4482465" cy="2556510"/>
+            <wp:effectExtent l="0" t="0" r="0" b="0"/>
+            <wp:wrapTopAndBottom/>
+            <wp:docPr id="6" name="图片 6"/>
+            <wp:cNvGraphicFramePr>
+              <a:graphicFrameLocks xmlns:a="http://schemas.openxmlformats.org/drawingml/2006/main" noChangeAspect="1"/>
+            </wp:cNvGraphicFramePr>
+            <a:graphic xmlns:a="http://schemas.openxmlformats.org/drawingml/2006/main">
+              <a:graphicData uri="http://schemas.openxmlformats.org/drawingml/2006/picture">
+                <pic:pic xmlns:pic="http://schemas.openxmlformats.org/drawingml/2006/picture">
+                  <pic:nvPicPr>
+                    <pic:cNvPr id="1" name=""/>
+                    <pic:cNvPicPr/>
+                  </pic:nvPicPr>
+                  <pic:blipFill>
+                    <a:blip r:embed="rId16" cstate="print">
+                      <a:extLst>
+                        <a:ext uri="{28A0092B-C50C-407E-A947-70E740481C1C}">
+                          <a14:useLocalDpi xmlns:a14="http://schemas.microsoft.com/office/drawing/2010/main" val="0"/>
+                        </a:ext>
+                      </a:extLst>
+                    </a:blip>
+                    <a:stretch>
+                      <a:fillRect/>
+                    </a:stretch>
+                  </pic:blipFill>
+                  <pic:spPr>
+                    <a:xfrm>
+                      <a:off x="0" y="0"/>
+                      <a:ext cx="4482465" cy="2556510"/>
+                    </a:xfrm>
+                    <a:prstGeom prst="rect">
+                      <a:avLst/>
+                    </a:prstGeom>
+                  </pic:spPr>
+                </pic:pic>
+              </a:graphicData>
+            </a:graphic>
+            <wp14:sizeRelH relativeFrom="page">
+              <wp14:pctWidth>0</wp14:pctWidth>
+            </wp14:sizeRelH>
+            <wp14:sizeRelV relativeFrom="page">
+              <wp14:pctHeight>0</wp14:pctHeight>
+            </wp14:sizeRelV>
+          </wp:anchor>
+        </w:drawing>
+      </w:r>
+      <w:r>
+        <w:rPr>
+          <w:rFonts w:hint="eastAsia"/>
+        </w:rPr>
+        <w:t>对于改进方案</w:t>
+      </w:r>
+      <w:r>
+        <w:rPr>
+          <w:rFonts w:hint="eastAsia"/>
+        </w:rPr>
+        <w:t>1</w:t>
+      </w:r>
+      <w:r>
+        <w:rPr>
+          <w:rFonts w:hint="eastAsia"/>
+        </w:rPr>
+        <w:t>，我们使用</w:t>
+      </w:r>
+      <w:r>
+        <w:rPr>
+          <w:rFonts w:hint="eastAsia"/>
+        </w:rPr>
+        <w:t>O</w:t>
+      </w:r>
+      <w:r>
+        <w:t>penPose</w:t>
+      </w:r>
+      <w:r>
+        <w:rPr>
+          <w:rFonts w:hint="eastAsia"/>
+        </w:rPr>
+        <w:t>开源库，针对数据集中的每一张图片，提取图片中出现的人物姿态骨架图</w:t>
+      </w:r>
+      <w:r>
+        <w:rPr>
+          <w:rFonts w:hint="eastAsia"/>
+        </w:rPr>
+        <w:t>(</w:t>
+      </w:r>
+      <w:r>
+        <w:rPr>
+          <w:rFonts w:hint="eastAsia"/>
+        </w:rPr>
+        <w:t>如下图</w:t>
+      </w:r>
+      <w:r>
+        <w:t>)</w:t>
+      </w:r>
+      <w:r>
+        <w:rPr>
+          <w:rFonts w:hint="eastAsia"/>
+        </w:rPr>
+        <w:t>。为了更好地融合人物的姿态特征与原始的图片特征，我们</w:t>
+      </w:r>
+      <w:r>
+        <w:rPr>
+          <w:rFonts w:hint="eastAsia"/>
+        </w:rPr>
+        <w:t>新建姿态预测分支，</w:t>
+      </w:r>
+      <w:r>
+        <w:rPr>
+          <w:rFonts w:hint="eastAsia"/>
+        </w:rPr>
+        <w:t>单独地</w:t>
+      </w:r>
+      <w:r>
+        <w:rPr>
+          <w:rFonts w:hint="eastAsia"/>
+        </w:rPr>
+        <w:t>使用</w:t>
+      </w:r>
+      <w:r>
+        <w:rPr>
+          <w:rFonts w:hint="eastAsia"/>
+        </w:rPr>
+        <w:t>R</w:t>
+      </w:r>
+      <w:r>
+        <w:t>esNet50</w:t>
+      </w:r>
+      <w:r>
+        <w:rPr>
+          <w:rFonts w:hint="eastAsia"/>
+        </w:rPr>
+        <w:t>网络对提取获得的人物姿态骨架图进行特征提取，最终根据人物姿态特征获得该分支的分类向量，并且与基线分支的分类向量进行加权后融合</w:t>
+      </w:r>
+      <w:r>
+        <w:rPr>
+          <w:rFonts w:hint="eastAsia"/>
+        </w:rPr>
+        <w:t>(</w:t>
+      </w:r>
+      <w:r>
+        <w:t>Weighted Post Fusion)</w:t>
+      </w:r>
+      <w:r>
+        <w:rPr>
+          <w:rFonts w:hint="eastAsia"/>
+        </w:rPr>
+        <w:t>的操作，以获取最终分类预测类别。</w:t>
+      </w:r>
+    </w:p>
+    <w:p>
+      <w:pPr>
+        <w:ind w:firstLine="480"/>
+      </w:pPr>
+      <w:r>
+        <w:rPr>
+          <w:rFonts w:hint="eastAsia"/>
+        </w:rPr>
+        <w:lastRenderedPageBreak/>
+        <w:t>对于改进方案</w:t>
+      </w:r>
+      <w:r>
+        <w:rPr>
+          <w:rFonts w:hint="eastAsia"/>
+        </w:rPr>
+        <w:t>2</w:t>
+      </w:r>
+      <w:r>
+        <w:rPr>
+          <w:rFonts w:hint="eastAsia"/>
+        </w:rPr>
+        <w:t>，我们使用开源的目标检测模型</w:t>
+      </w:r>
+      <w:r>
+        <w:rPr>
+          <w:rFonts w:hint="eastAsia"/>
+        </w:rPr>
+        <w:t>Y</w:t>
+      </w:r>
+      <w:r>
+        <w:t>olov5</w:t>
+      </w:r>
+      <w:r>
+        <w:rPr>
+          <w:rFonts w:hint="eastAsia"/>
+        </w:rPr>
+        <w:t>，针对数据集中的每一张图片，提取图片中出现的物体的边界框</w:t>
+      </w:r>
+      <w:r>
+        <w:rPr>
+          <w:rFonts w:hint="eastAsia"/>
+        </w:rPr>
+        <w:t>(</w:t>
+      </w:r>
+      <w:r>
+        <w:t>Bounding Box)</w:t>
+      </w:r>
+      <w:r>
+        <w:rPr>
+          <w:rFonts w:hint="eastAsia"/>
+        </w:rPr>
+        <w:t>，同时设定检测阈值</w:t>
+      </w:r>
+      <w:r>
+        <w:rPr>
+          <w:rFonts w:hint="eastAsia"/>
+        </w:rPr>
+        <w:t>(</w:t>
+      </w:r>
+      <w:r>
+        <w:t>Detection Threshold)</w:t>
+      </w:r>
+      <w:r>
+        <w:rPr>
+          <w:rFonts w:hint="eastAsia"/>
+        </w:rPr>
+        <w:t>为</w:t>
+      </w:r>
+      <w:r>
+        <w:rPr>
+          <w:rFonts w:hint="eastAsia"/>
+        </w:rPr>
+        <w:t>0</w:t>
+      </w:r>
+      <w:r>
+        <w:t>.5</w:t>
+      </w:r>
+      <w:r>
+        <w:rPr>
+          <w:rFonts w:hint="eastAsia"/>
+        </w:rPr>
+        <w:t>，小于检测阈值的物体将不会</w:t>
+      </w:r>
+      <w:r>
+        <w:rPr>
+          <w:rFonts w:hint="eastAsia"/>
+        </w:rPr>
+        <w:t>被采用；同时，为了过滤复杂场景中出现的不相关物体</w:t>
+      </w:r>
+      <w:r>
+        <w:rPr>
+          <w:rFonts w:hint="eastAsia"/>
+        </w:rPr>
+        <w:t>(</w:t>
+      </w:r>
+      <w:r>
+        <w:rPr>
+          <w:rFonts w:hint="eastAsia"/>
+        </w:rPr>
+        <w:t>即对定义的工作状态无直接关系</w:t>
+      </w:r>
+      <w:r>
+        <w:t>)</w:t>
+      </w:r>
+      <w:r>
+        <w:rPr>
+          <w:rFonts w:hint="eastAsia"/>
+        </w:rPr>
+        <w:t>，我们采用预定义标签过滤法，对于本文定义的</w:t>
+      </w:r>
+      <w:r>
+        <w:rPr>
+          <w:rFonts w:hint="eastAsia"/>
+        </w:rPr>
+        <w:t>5</w:t>
+      </w:r>
+      <w:r>
+        <w:rPr>
+          <w:rFonts w:hint="eastAsia"/>
+        </w:rPr>
+        <w:t>类工作状态</w:t>
+      </w:r>
+      <w:r>
+        <w:rPr>
+          <w:rFonts w:hint="eastAsia"/>
+        </w:rPr>
+        <w:t>(</w:t>
+      </w:r>
+      <w:r>
+        <w:rPr>
+          <w:rFonts w:hint="eastAsia"/>
+        </w:rPr>
+        <w:t>睡觉，发呆，玩手机，读书，在电脑上工作</w:t>
+      </w:r>
+      <w:r>
+        <w:t>)</w:t>
+      </w:r>
+      <w:r>
+        <w:rPr>
+          <w:rFonts w:hint="eastAsia"/>
+        </w:rPr>
+        <w:t>，我们可以提取出对应的</w:t>
+      </w:r>
+      <w:r>
+        <w:rPr>
+          <w:rFonts w:hint="eastAsia"/>
+        </w:rPr>
+        <w:t>4</w:t>
+      </w:r>
+      <w:r>
+        <w:rPr>
+          <w:rFonts w:hint="eastAsia"/>
+        </w:rPr>
+        <w:t>类相关物体：人、手机、书、电脑</w:t>
+      </w:r>
+      <w:r>
+        <w:rPr>
+          <w:rFonts w:hint="eastAsia"/>
+        </w:rPr>
+        <w:t>，同时过滤掉不属于此</w:t>
+      </w:r>
+      <w:r>
+        <w:rPr>
+          <w:rFonts w:hint="eastAsia"/>
+        </w:rPr>
+        <w:t>4</w:t>
+      </w:r>
+      <w:r>
+        <w:rPr>
+          <w:rFonts w:hint="eastAsia"/>
+        </w:rPr>
+        <w:t>类的物体，进而提升局部物体特征对整体分类性能带来的正面影响。</w:t>
+      </w:r>
+    </w:p>
+    <w:p>
+      <w:pPr>
+        <w:ind w:firstLine="480"/>
+      </w:pPr>
+      <w:r>
+        <w:rPr>
+          <w:rFonts w:hint="eastAsia"/>
+        </w:rPr>
+        <w:t>与姿态特征融合不同的是，对于图片内出现的物体，我们可以同时获取到该物体的特征信息，以及该物体的类别信息。对于物体的特征信息，我们采用加权前融合方式</w:t>
+      </w:r>
+      <w:r>
+        <w:rPr>
+          <w:rFonts w:hint="eastAsia"/>
+        </w:rPr>
+        <w:t>(</w:t>
+      </w:r>
+      <w:r>
+        <w:t>W</w:t>
+      </w:r>
+      <w:r>
+        <w:rPr>
+          <w:rFonts w:hint="eastAsia"/>
+        </w:rPr>
+        <w:t>eighted</w:t>
+      </w:r>
+      <w:r>
+        <w:t xml:space="preserve"> Pre Fusion)</w:t>
+      </w:r>
+      <w:r>
+        <w:rPr>
+          <w:rFonts w:hint="eastAsia"/>
+        </w:rPr>
+        <w:t>，通过可学习参数获得权重，将图片内的加权物体特征与基线分支的原始图片特征进行</w:t>
+      </w:r>
+      <w:r>
+        <w:rPr>
+          <w:rFonts w:hint="eastAsia"/>
+        </w:rPr>
+        <w:t>最后一维的连接</w:t>
+      </w:r>
+      <w:r>
+        <w:rPr>
+          <w:rFonts w:hint="eastAsia"/>
+        </w:rPr>
+        <w:t>(</w:t>
+      </w:r>
+      <w:r>
+        <w:t>Concat)</w:t>
+      </w:r>
+      <w:r>
+        <w:rPr>
+          <w:rFonts w:hint="eastAsia"/>
+        </w:rPr>
+        <w:t>操作，再输入到最终的线性层进行分类输出；对于物体的类别信息，考虑到其属于高级</w:t>
+      </w:r>
+      <w:r>
+        <w:rPr>
+          <w:rFonts w:hint="eastAsia"/>
+        </w:rPr>
+        <w:t>(</w:t>
+      </w:r>
+      <w:r>
+        <w:t>High Level)</w:t>
+      </w:r>
+      <w:r>
+        <w:rPr>
+          <w:rFonts w:hint="eastAsia"/>
+        </w:rPr>
+        <w:t>的语义信息，于是我们新建物体类别预测分支，在方案</w:t>
+      </w:r>
+      <w:r>
+        <w:rPr>
+          <w:rFonts w:hint="eastAsia"/>
+        </w:rPr>
+        <w:t>1</w:t>
+      </w:r>
+      <w:r>
+        <w:rPr>
+          <w:rFonts w:hint="eastAsia"/>
+        </w:rPr>
+        <w:t>的基础上再进行加权后融合方法</w:t>
+      </w:r>
+      <w:r>
+        <w:rPr>
+          <w:rFonts w:hint="eastAsia"/>
+        </w:rPr>
+        <w:t>(</w:t>
+      </w:r>
+      <w:r>
+        <w:t>Weighted Post Fusion)</w:t>
+      </w:r>
+      <w:r>
+        <w:rPr>
+          <w:rFonts w:hint="eastAsia"/>
+        </w:rPr>
+        <w:t>，以获取图片最终的分类预测类别。</w:t>
+      </w:r>
+    </w:p>
+    <w:p>
+      <w:pPr>
+        <w:ind w:firstLine="480"/>
+      </w:pPr>
+      <w:r>
+        <w:rPr>
+          <w:noProof/>
+        </w:rPr>
+        <w:drawing>
+          <wp:anchor distT="0" distB="0" distL="114300" distR="114300" simplePos="0" relativeHeight="251662336" behindDoc="0" locked="0" layoutInCell="1" allowOverlap="1" wp14:anchorId="124D1B87" wp14:editId="110C4786">
+            <wp:simplePos x="0" y="0"/>
+            <wp:positionH relativeFrom="margin">
+              <wp:posOffset>-379205</wp:posOffset>
+            </wp:positionH>
+            <wp:positionV relativeFrom="paragraph">
+              <wp:posOffset>336965</wp:posOffset>
+            </wp:positionV>
+            <wp:extent cx="6626604" cy="3562184"/>
+            <wp:effectExtent l="0" t="0" r="3175" b="635"/>
+            <wp:wrapTopAndBottom/>
+            <wp:docPr id="1" name="图片 1"/>
+            <wp:cNvGraphicFramePr>
+              <a:graphicFrameLocks xmlns:a="http://schemas.openxmlformats.org/drawingml/2006/main" noChangeAspect="1"/>
+            </wp:cNvGraphicFramePr>
+            <a:graphic xmlns:a="http://schemas.openxmlformats.org/drawingml/2006/main">
+              <a:graphicData uri="http://schemas.openxmlformats.org/drawingml/2006/picture">
+                <pic:pic xmlns:pic="http://schemas.openxmlformats.org/drawingml/2006/picture">
+                  <pic:nvPicPr>
+                    <pic:cNvPr id="1" name=""/>
+                    <pic:cNvPicPr/>
+                  </pic:nvPicPr>
+                  <pic:blipFill>
+                    <a:blip r:embed="rId17" cstate="print">
+                      <a:extLst>
+                        <a:ext uri="{28A0092B-C50C-407E-A947-70E740481C1C}">
+                          <a14:useLocalDpi xmlns:a14="http://schemas.microsoft.com/office/drawing/2010/main" val="0"/>
+                        </a:ext>
+                      </a:extLst>
+                    </a:blip>
+                    <a:stretch>
+                      <a:fillRect/>
+                    </a:stretch>
+                  </pic:blipFill>
+                  <pic:spPr>
+                    <a:xfrm>
+                      <a:off x="0" y="0"/>
+                      <a:ext cx="6626604" cy="3562184"/>
+                    </a:xfrm>
+                    <a:prstGeom prst="rect">
+                      <a:avLst/>
+                    </a:prstGeom>
+                  </pic:spPr>
+                </pic:pic>
+              </a:graphicData>
+            </a:graphic>
+            <wp14:sizeRelH relativeFrom="page">
+              <wp14:pctWidth>0</wp14:pctWidth>
+            </wp14:sizeRelH>
+            <wp14:sizeRelV relativeFrom="page">
+              <wp14:pctHeight>0</wp14:pctHeight>
+            </wp14:sizeRelV>
+          </wp:anchor>
+        </w:drawing>
+      </w:r>
+      <w:r>
+        <w:rPr>
+          <w:rFonts w:hint="eastAsia"/>
+        </w:rPr>
+        <w:t>经过以上两种方案合并，最终的改进模型架构图如下：</w:t>
+      </w:r>
+    </w:p>
+    <w:p>
+      <w:pPr>
         <w:pStyle w:val="1"/>
       </w:pPr>
       <w:bookmarkStart w:id="7" w:name="_Toc74041503"/>
@@ -3062,6 +3782,7 @@
         <w:rPr>
           <w:rFonts w:hint="eastAsia"/>
         </w:rPr>
+        <w:lastRenderedPageBreak/>
         <w:t>4</w:t>
       </w:r>
       <w:r>
@@ -3099,31 +3820,330 @@
     </w:p>
     <w:p>
       <w:pPr>
-        <w:pStyle w:val="2"/>
-      </w:pPr>
-      <w:bookmarkStart w:id="9" w:name="_Toc74041505"/>
-      <w:r>
-        <w:rPr>
-          <w:rFonts w:hint="eastAsia"/>
-        </w:rPr>
-        <w:t>4.2</w:t>
-      </w:r>
-      <w:r>
-        <w:t xml:space="preserve"> </w:t>
-      </w:r>
-      <w:r>
-        <w:rPr>
-          <w:rFonts w:hint="eastAsia"/>
-        </w:rPr>
-        <w:t>实验过程</w:t>
-      </w:r>
-      <w:bookmarkEnd w:id="9"/>
+        <w:ind w:firstLine="480"/>
+      </w:pPr>
+      <w:r>
+        <w:rPr>
+          <w:rFonts w:hint="eastAsia"/>
+        </w:rPr>
+        <w:t>基于上文提到的基线方案与改进方案，</w:t>
+      </w:r>
+      <w:r>
+        <w:rPr>
+          <w:rFonts w:hint="eastAsia"/>
+        </w:rPr>
+        <w:t>我们使用</w:t>
+      </w:r>
+      <w:r>
+        <w:rPr>
+          <w:rFonts w:hint="eastAsia"/>
+        </w:rPr>
+        <w:t>开源框架</w:t>
+      </w:r>
+      <w:r>
+        <w:rPr>
+          <w:rFonts w:hint="eastAsia"/>
+        </w:rPr>
+        <w:t>P</w:t>
+      </w:r>
+      <w:r>
+        <w:t>yTorc</w:t>
+      </w:r>
+      <w:r>
+        <w:rPr>
+          <w:rFonts w:hint="eastAsia"/>
+        </w:rPr>
+        <w:t>h</w:t>
+      </w:r>
+      <w:r>
+        <w:rPr>
+          <w:rFonts w:hint="eastAsia"/>
+        </w:rPr>
+        <w:t>进行代码实现</w:t>
+      </w:r>
+      <w:r>
+        <w:rPr>
+          <w:rFonts w:hint="eastAsia"/>
+        </w:rPr>
+        <w:t>、</w:t>
+      </w:r>
+      <w:r>
+        <w:rPr>
+          <w:rFonts w:hint="eastAsia"/>
+        </w:rPr>
+        <w:t>验证实验</w:t>
+      </w:r>
+      <w:r>
+        <w:rPr>
+          <w:rFonts w:hint="eastAsia"/>
+        </w:rPr>
+        <w:t>与消融实验</w:t>
+      </w:r>
+      <w:r>
+        <w:rPr>
+          <w:rFonts w:hint="eastAsia"/>
+        </w:rPr>
+        <w:t>，获得</w:t>
+      </w:r>
+      <w:r>
+        <w:rPr>
+          <w:rFonts w:hint="eastAsia"/>
+        </w:rPr>
+        <w:t>不同</w:t>
+      </w:r>
+      <w:r>
+        <w:rPr>
+          <w:rFonts w:hint="eastAsia"/>
+        </w:rPr>
+        <w:t>方案</w:t>
+      </w:r>
+      <w:r>
+        <w:rPr>
+          <w:rFonts w:hint="eastAsia"/>
+        </w:rPr>
+        <w:t>下</w:t>
+      </w:r>
+      <w:r>
+        <w:rPr>
+          <w:rFonts w:hint="eastAsia"/>
+        </w:rPr>
+        <w:t>工作状态分类任务性能指标</w:t>
+      </w:r>
+      <w:r>
+        <w:rPr>
+          <w:rFonts w:hint="eastAsia"/>
+        </w:rPr>
+        <w:t>，同时基于消融实验结果客观分析各项改进工作对最终的分类性能贡献。</w:t>
+      </w:r>
     </w:p>
     <w:p>
       <w:pPr>
+        <w:ind w:firstLine="480"/>
+      </w:pPr>
+      <w:r>
+        <w:rPr>
+          <w:rFonts w:hint="eastAsia"/>
+        </w:rPr>
+        <w:t>此外，为了让工作状态分类模型具有实时性且程序界面美观，基于用户友好的角度考虑，我们使用</w:t>
+      </w:r>
+      <w:r>
+        <w:rPr>
+          <w:rFonts w:hint="eastAsia"/>
+        </w:rPr>
+        <w:t>P</w:t>
+      </w:r>
+      <w:r>
+        <w:t>ython UI</w:t>
+      </w:r>
+      <w:r>
+        <w:rPr>
+          <w:rFonts w:hint="eastAsia"/>
+        </w:rPr>
+        <w:t>框架</w:t>
+      </w:r>
+      <w:r>
+        <w:rPr>
+          <w:rFonts w:hint="eastAsia"/>
+        </w:rPr>
+        <w:t>t</w:t>
+      </w:r>
+      <w:r>
+        <w:t>kinter</w:t>
+      </w:r>
+      <w:r>
+        <w:rPr>
+          <w:rFonts w:hint="eastAsia"/>
+        </w:rPr>
+        <w:t>进行工作状态分类图形界面</w:t>
+      </w:r>
+      <w:r>
+        <w:rPr>
+          <w:rFonts w:hint="eastAsia"/>
+        </w:rPr>
+        <w:t>G</w:t>
+      </w:r>
+      <w:r>
+        <w:t>UI</w:t>
+      </w:r>
+      <w:r>
+        <w:rPr>
+          <w:rFonts w:hint="eastAsia"/>
+        </w:rPr>
+        <w:t>设计，对于每张输入的图像，程序都能够输出其状态分类与评价分数。</w:t>
+      </w:r>
+    </w:p>
+    <w:p>
+      <w:pPr>
+        <w:ind w:firstLine="480"/>
+      </w:pPr>
+    </w:p>
+    <w:p>
+      <w:pPr>
+        <w:pStyle w:val="2"/>
+        <w:rPr>
+          <w:rFonts w:hint="eastAsia"/>
+        </w:rPr>
+      </w:pPr>
+      <w:bookmarkStart w:id="9" w:name="_Toc74041505"/>
+      <w:r>
+        <w:rPr>
+          <w:rFonts w:hint="eastAsia"/>
+        </w:rPr>
+        <w:t>4.2</w:t>
+      </w:r>
+      <w:r>
+        <w:t xml:space="preserve"> </w:t>
+      </w:r>
+      <w:r>
+        <w:rPr>
+          <w:rFonts w:hint="eastAsia"/>
+        </w:rPr>
+        <w:t>实验</w:t>
+      </w:r>
+      <w:bookmarkStart w:id="10" w:name="_Toc74041506"/>
+      <w:bookmarkEnd w:id="9"/>
+      <w:r>
+        <w:rPr>
+          <w:rFonts w:hint="eastAsia"/>
+        </w:rPr>
+        <w:t>结果</w:t>
+      </w:r>
+    </w:p>
+    <w:p>
+      <w:pPr>
         <w:pStyle w:val="1"/>
-      </w:pPr>
-      <w:bookmarkStart w:id="10" w:name="_Toc74041506"/>
+        <w:rPr>
+          <w:rFonts w:asciiTheme="majorHAnsi" w:hAnsiTheme="majorHAnsi" w:cstheme="majorHAnsi"/>
+          <w:sz w:val="24"/>
+          <w:szCs w:val="24"/>
+        </w:rPr>
+      </w:pPr>
+      <w:r>
+        <w:rPr>
+          <w:rFonts w:asciiTheme="majorHAnsi" w:hAnsiTheme="majorHAnsi" w:cstheme="majorHAnsi"/>
+          <w:sz w:val="24"/>
+          <w:szCs w:val="24"/>
+        </w:rPr>
+        <w:t xml:space="preserve">4.2.1 </w:t>
+      </w:r>
+      <w:r>
+        <w:rPr>
+          <w:rFonts w:asciiTheme="majorHAnsi" w:hAnsiTheme="majorHAnsi" w:cstheme="majorHAnsi" w:hint="eastAsia"/>
+          <w:sz w:val="24"/>
+          <w:szCs w:val="24"/>
+        </w:rPr>
+        <w:t>验证实验</w:t>
+      </w:r>
+    </w:p>
+    <w:p>
+      <w:pPr>
+        <w:ind w:firstLine="480"/>
+        <w:rPr>
+          <w:rFonts w:hint="eastAsia"/>
+        </w:rPr>
+      </w:pPr>
+    </w:p>
+    <w:p>
+      <w:pPr>
+        <w:pStyle w:val="1"/>
+        <w:rPr>
+          <w:rFonts w:asciiTheme="majorHAnsi" w:hAnsiTheme="majorHAnsi" w:cstheme="majorHAnsi"/>
+          <w:sz w:val="24"/>
+          <w:szCs w:val="24"/>
+        </w:rPr>
+      </w:pPr>
+      <w:r>
+        <w:rPr>
+          <w:rFonts w:asciiTheme="majorHAnsi" w:hAnsiTheme="majorHAnsi" w:cstheme="majorHAnsi"/>
+          <w:sz w:val="24"/>
+          <w:szCs w:val="24"/>
+        </w:rPr>
+        <w:t>4.2.</w:t>
+      </w:r>
+      <w:r>
+        <w:rPr>
+          <w:rFonts w:asciiTheme="majorHAnsi" w:hAnsiTheme="majorHAnsi" w:cstheme="majorHAnsi"/>
+          <w:sz w:val="24"/>
+          <w:szCs w:val="24"/>
+        </w:rPr>
+        <w:t xml:space="preserve">2 </w:t>
+      </w:r>
+      <w:r>
+        <w:rPr>
+          <w:rFonts w:asciiTheme="majorHAnsi" w:hAnsiTheme="majorHAnsi" w:cstheme="majorHAnsi" w:hint="eastAsia"/>
+          <w:sz w:val="24"/>
+          <w:szCs w:val="24"/>
+        </w:rPr>
+        <w:t>消融实验</w:t>
+      </w:r>
+    </w:p>
+    <w:p>
+      <w:pPr>
+        <w:ind w:firstLine="480"/>
+      </w:pPr>
+    </w:p>
+    <w:p>
+      <w:pPr>
+        <w:ind w:firstLine="480"/>
+        <w:rPr>
+          <w:rFonts w:hint="eastAsia"/>
+        </w:rPr>
+      </w:pPr>
+    </w:p>
+    <w:p>
+      <w:pPr>
+        <w:pStyle w:val="1"/>
+        <w:rPr>
+          <w:rFonts w:asciiTheme="majorHAnsi" w:hAnsiTheme="majorHAnsi" w:cstheme="majorHAnsi"/>
+          <w:sz w:val="24"/>
+          <w:szCs w:val="24"/>
+        </w:rPr>
+      </w:pPr>
+      <w:r>
+        <w:rPr>
+          <w:rFonts w:asciiTheme="majorHAnsi" w:hAnsiTheme="majorHAnsi" w:cstheme="majorHAnsi"/>
+          <w:sz w:val="24"/>
+          <w:szCs w:val="24"/>
+        </w:rPr>
+        <w:t>4.2.</w:t>
+      </w:r>
+      <w:r>
+        <w:rPr>
+          <w:rFonts w:asciiTheme="majorHAnsi" w:hAnsiTheme="majorHAnsi" w:cstheme="majorHAnsi"/>
+          <w:sz w:val="24"/>
+          <w:szCs w:val="24"/>
+        </w:rPr>
+        <w:t>3</w:t>
+      </w:r>
+      <w:r>
+        <w:rPr>
+          <w:rFonts w:asciiTheme="majorHAnsi" w:hAnsiTheme="majorHAnsi" w:cstheme="majorHAnsi"/>
+          <w:sz w:val="24"/>
+          <w:szCs w:val="24"/>
+        </w:rPr>
+        <w:t xml:space="preserve"> </w:t>
+      </w:r>
+      <w:r>
+        <w:rPr>
+          <w:rFonts w:asciiTheme="majorHAnsi" w:hAnsiTheme="majorHAnsi" w:cstheme="majorHAnsi" w:hint="eastAsia"/>
+          <w:sz w:val="24"/>
+          <w:szCs w:val="24"/>
+        </w:rPr>
+        <w:t>实时分析程序</w:t>
+      </w:r>
+    </w:p>
+    <w:p>
+      <w:pPr>
+        <w:ind w:firstLine="480"/>
+        <w:rPr>
+          <w:rFonts w:hint="eastAsia"/>
+        </w:rPr>
+      </w:pPr>
+    </w:p>
+    <w:p>
+      <w:pPr>
+        <w:pStyle w:val="1"/>
+      </w:pPr>
       <w:r>
         <w:rPr>
           <w:rFonts w:hint="eastAsia"/>
@@ -3197,67 +4217,7 @@
           <w:sz w:val="21"/>
           <w:szCs w:val="16"/>
         </w:rPr>
-        <w:t xml:space="preserve">] D. </w:t>
-      </w:r>
-      <w:proofErr w:type="spellStart"/>
-      <w:r>
-        <w:rPr>
-          <w:rFonts w:eastAsia="LinLibertineT"/>
-          <w:kern w:val="0"/>
-          <w:sz w:val="21"/>
-          <w:szCs w:val="16"/>
-        </w:rPr>
-        <w:t>Katabi</w:t>
-      </w:r>
-      <w:proofErr w:type="spellEnd"/>
-      <w:r>
-        <w:rPr>
-          <w:rFonts w:eastAsia="LinLibertineT"/>
-          <w:kern w:val="0"/>
-          <w:sz w:val="21"/>
-          <w:szCs w:val="16"/>
-        </w:rPr>
-        <w:t xml:space="preserve"> and J. </w:t>
-      </w:r>
-      <w:proofErr w:type="spellStart"/>
-      <w:r>
-        <w:rPr>
-          <w:rFonts w:eastAsia="LinLibertineT"/>
-          <w:kern w:val="0"/>
-          <w:sz w:val="21"/>
-          <w:szCs w:val="16"/>
-        </w:rPr>
-        <w:t>Wroclawski</w:t>
-      </w:r>
-      <w:proofErr w:type="spellEnd"/>
-      <w:r>
-        <w:rPr>
-          <w:rFonts w:eastAsia="LinLibertineT"/>
-          <w:kern w:val="0"/>
-          <w:sz w:val="21"/>
-          <w:szCs w:val="16"/>
-        </w:rPr>
-        <w:t xml:space="preserve">. A framework for scalable global </w:t>
-      </w:r>
-      <w:proofErr w:type="spellStart"/>
-      <w:r>
-        <w:rPr>
-          <w:rFonts w:eastAsia="LinLibertineT"/>
-          <w:kern w:val="0"/>
-          <w:sz w:val="21"/>
-          <w:szCs w:val="16"/>
-        </w:rPr>
-        <w:t>IPanycast</w:t>
-      </w:r>
-      <w:proofErr w:type="spellEnd"/>
-      <w:r>
-        <w:rPr>
-          <w:rFonts w:eastAsia="LinLibertineT"/>
-          <w:kern w:val="0"/>
-          <w:sz w:val="21"/>
-          <w:szCs w:val="16"/>
-        </w:rPr>
-        <w:t xml:space="preserve"> (GIA). In </w:t>
+        <w:t xml:space="preserve">] D. Katabi and J. Wroclawski. A framework for scalable global IPanycast (GIA). In </w:t>
       </w:r>
       <w:r>
         <w:rPr>
@@ -3287,7 +4247,7 @@
         <w:ind w:firstLineChars="0" w:firstLine="0"/>
         <w:jc w:val="left"/>
         <w:rPr>
-          <w:rFonts w:eastAsia="LinLibertineT" w:hint="eastAsia"/>
+          <w:rFonts w:eastAsia="LinLibertineT"/>
           <w:kern w:val="0"/>
           <w:sz w:val="21"/>
           <w:szCs w:val="16"/>
@@ -3332,7 +4292,7 @@
 </file>
 
 <file path=word/endnotes.xml><?xml version="1.0" encoding="utf-8"?>
-<w:endnotes xmlns:wpc="http://schemas.microsoft.com/office/word/2010/wordprocessingCanvas" xmlns:cx="http://schemas.microsoft.com/office/drawing/2014/chartex" xmlns:cx1="http://schemas.microsoft.com/office/drawing/2015/9/8/chartex" xmlns:cx2="http://schemas.microsoft.com/office/drawing/2015/10/21/chartex" xmlns:cx3="http://schemas.microsoft.com/office/drawing/2016/5/9/chartex" xmlns:cx4="http://schemas.microsoft.com/office/drawing/2016/5/10/chartex" xmlns:cx5="http://schemas.microsoft.com/office/drawing/2016/5/11/chartex" xmlns:cx6="http://schemas.microsoft.com/office/drawing/2016/5/12/chartex" xmlns:cx7="http://schemas.microsoft.com/office/drawing/2016/5/13/chartex" xmlns:cx8="http://schemas.microsoft.com/office/drawing/2016/5/14/chartex" xmlns:mc="http://schemas.openxmlformats.org/markup-compatibility/2006" xmlns:aink="http://schemas.microsoft.com/office/drawing/2016/ink" xmlns:am3d="http://schemas.microsoft.com/office/drawing/2017/model3d" xmlns:o="urn:schemas-microsoft-com:office:office" xmlns:r="http://schemas.openxmlformats.org/officeDocument/2006/relationships" xmlns:m="http://schemas.openxmlformats.org/officeDocument/2006/math" xmlns:v="urn:schemas-microsoft-com:vml" xmlns:wp14="http://schemas.microsoft.com/office/word/2010/wordprocessingDrawing" xmlns:wp="http://schemas.openxmlformats.org/drawingml/2006/wordprocessingDrawing" xmlns:w10="urn:schemas-microsoft-com:office:word" xmlns:w="http://schemas.openxmlformats.org/wordprocessingml/2006/main" xmlns:w14="http://schemas.microsoft.com/office/word/2010/wordml" xmlns:w15="http://schemas.microsoft.com/office/word/2012/wordml" xmlns:w16cex="http://schemas.microsoft.com/office/word/2018/wordml/cex" xmlns:w16cid="http://schemas.microsoft.com/office/word/2016/wordml/cid" xmlns:w16="http://schemas.microsoft.com/office/word/2018/wordml" xmlns:w16se="http://schemas.microsoft.com/office/word/2015/wordml/symex" xmlns:wpg="http://schemas.microsoft.com/office/word/2010/wordprocessingGroup" xmlns:wpi="http://schemas.microsoft.com/office/word/2010/wordprocessingInk" xmlns:wne="http://schemas.microsoft.com/office/word/2006/wordml" xmlns:wps="http://schemas.microsoft.com/office/word/2010/wordprocessingShape" mc:Ignorable="w14 w15 w16se w16cid w16 w16cex wp14">
+<w:endnotes xmlns:wpc="http://schemas.microsoft.com/office/word/2010/wordprocessingCanvas" xmlns:cx="http://schemas.microsoft.com/office/drawing/2014/chartex" xmlns:cx1="http://schemas.microsoft.com/office/drawing/2015/9/8/chartex" xmlns:cx2="http://schemas.microsoft.com/office/drawing/2015/10/21/chartex" xmlns:cx3="http://schemas.microsoft.com/office/drawing/2016/5/9/chartex" xmlns:cx4="http://schemas.microsoft.com/office/drawing/2016/5/10/chartex" xmlns:cx5="http://schemas.microsoft.com/office/drawing/2016/5/11/chartex" xmlns:cx6="http://schemas.microsoft.com/office/drawing/2016/5/12/chartex" xmlns:cx7="http://schemas.microsoft.com/office/drawing/2016/5/13/chartex" xmlns:cx8="http://schemas.microsoft.com/office/drawing/2016/5/14/chartex" xmlns:mc="http://schemas.openxmlformats.org/markup-compatibility/2006" xmlns:aink="http://schemas.microsoft.com/office/drawing/2016/ink" xmlns:am3d="http://schemas.microsoft.com/office/drawing/2017/model3d" xmlns:o="urn:schemas-microsoft-com:office:office" xmlns:r="http://schemas.openxmlformats.org/officeDocument/2006/relationships" xmlns:m="http://schemas.openxmlformats.org/officeDocument/2006/math" xmlns:v="urn:schemas-microsoft-com:vml" xmlns:wp14="http://schemas.microsoft.com/office/word/2010/wordprocessingDrawing" xmlns:wp="http://schemas.openxmlformats.org/drawingml/2006/wordprocessingDrawing" xmlns:w10="urn:schemas-microsoft-com:office:word" xmlns:w="http://schemas.openxmlformats.org/wordprocessingml/2006/main" xmlns:w14="http://schemas.microsoft.com/office/word/2010/wordml" xmlns:w15="http://schemas.microsoft.com/office/word/2012/wordml" xmlns:w16cex="http://schemas.microsoft.com/office/word/2018/wordml/cex" xmlns:w16cid="http://schemas.microsoft.com/office/word/2016/wordml/cid" xmlns:w16="http://schemas.microsoft.com/office/word/2018/wordml" xmlns:w16sdtdh="http://schemas.microsoft.com/office/word/2020/wordml/sdtdatahash" xmlns:w16se="http://schemas.microsoft.com/office/word/2015/wordml/symex" xmlns:wpg="http://schemas.microsoft.com/office/word/2010/wordprocessingGroup" xmlns:wpi="http://schemas.microsoft.com/office/word/2010/wordprocessingInk" xmlns:wne="http://schemas.microsoft.com/office/word/2006/wordml" xmlns:wps="http://schemas.microsoft.com/office/word/2010/wordprocessingShape" mc:Ignorable="w14 w15 w16se w16cid w16 w16cex w16sdtdh wp14">
   <w:endnote w:type="separator" w:id="-1">
     <w:p>
       <w:pPr>
@@ -3357,7 +4317,7 @@
 </file>
 
 <file path=word/footer1.xml><?xml version="1.0" encoding="utf-8"?>
-<w:ftr xmlns:wpc="http://schemas.microsoft.com/office/word/2010/wordprocessingCanvas" xmlns:cx="http://schemas.microsoft.com/office/drawing/2014/chartex" xmlns:cx1="http://schemas.microsoft.com/office/drawing/2015/9/8/chartex" xmlns:cx2="http://schemas.microsoft.com/office/drawing/2015/10/21/chartex" xmlns:cx3="http://schemas.microsoft.com/office/drawing/2016/5/9/chartex" xmlns:cx4="http://schemas.microsoft.com/office/drawing/2016/5/10/chartex" xmlns:cx5="http://schemas.microsoft.com/office/drawing/2016/5/11/chartex" xmlns:cx6="http://schemas.microsoft.com/office/drawing/2016/5/12/chartex" xmlns:cx7="http://schemas.microsoft.com/office/drawing/2016/5/13/chartex" xmlns:cx8="http://schemas.microsoft.com/office/drawing/2016/5/14/chartex" xmlns:mc="http://schemas.openxmlformats.org/markup-compatibility/2006" xmlns:aink="http://schemas.microsoft.com/office/drawing/2016/ink" xmlns:am3d="http://schemas.microsoft.com/office/drawing/2017/model3d" xmlns:o="urn:schemas-microsoft-com:office:office" xmlns:r="http://schemas.openxmlformats.org/officeDocument/2006/relationships" xmlns:m="http://schemas.openxmlformats.org/officeDocument/2006/math" xmlns:v="urn:schemas-microsoft-com:vml" xmlns:wp14="http://schemas.microsoft.com/office/word/2010/wordprocessingDrawing" xmlns:wp="http://schemas.openxmlformats.org/drawingml/2006/wordprocessingDrawing" xmlns:w10="urn:schemas-microsoft-com:office:word" xmlns:w="http://schemas.openxmlformats.org/wordprocessingml/2006/main" xmlns:w14="http://schemas.microsoft.com/office/word/2010/wordml" xmlns:w15="http://schemas.microsoft.com/office/word/2012/wordml" xmlns:w16cex="http://schemas.microsoft.com/office/word/2018/wordml/cex" xmlns:w16cid="http://schemas.microsoft.com/office/word/2016/wordml/cid" xmlns:w16="http://schemas.microsoft.com/office/word/2018/wordml" xmlns:w16se="http://schemas.microsoft.com/office/word/2015/wordml/symex" xmlns:wpg="http://schemas.microsoft.com/office/word/2010/wordprocessingGroup" xmlns:wpi="http://schemas.microsoft.com/office/word/2010/wordprocessingInk" xmlns:wne="http://schemas.microsoft.com/office/word/2006/wordml" xmlns:wps="http://schemas.microsoft.com/office/word/2010/wordprocessingShape" mc:Ignorable="w14 w15 w16se w16cid w16 w16cex wp14">
+<w:ftr xmlns:wpc="http://schemas.microsoft.com/office/word/2010/wordprocessingCanvas" xmlns:cx="http://schemas.microsoft.com/office/drawing/2014/chartex" xmlns:cx1="http://schemas.microsoft.com/office/drawing/2015/9/8/chartex" xmlns:cx2="http://schemas.microsoft.com/office/drawing/2015/10/21/chartex" xmlns:cx3="http://schemas.microsoft.com/office/drawing/2016/5/9/chartex" xmlns:cx4="http://schemas.microsoft.com/office/drawing/2016/5/10/chartex" xmlns:cx5="http://schemas.microsoft.com/office/drawing/2016/5/11/chartex" xmlns:cx6="http://schemas.microsoft.com/office/drawing/2016/5/12/chartex" xmlns:cx7="http://schemas.microsoft.com/office/drawing/2016/5/13/chartex" xmlns:cx8="http://schemas.microsoft.com/office/drawing/2016/5/14/chartex" xmlns:mc="http://schemas.openxmlformats.org/markup-compatibility/2006" xmlns:aink="http://schemas.microsoft.com/office/drawing/2016/ink" xmlns:am3d="http://schemas.microsoft.com/office/drawing/2017/model3d" xmlns:o="urn:schemas-microsoft-com:office:office" xmlns:r="http://schemas.openxmlformats.org/officeDocument/2006/relationships" xmlns:m="http://schemas.openxmlformats.org/officeDocument/2006/math" xmlns:v="urn:schemas-microsoft-com:vml" xmlns:wp14="http://schemas.microsoft.com/office/word/2010/wordprocessingDrawing" xmlns:wp="http://schemas.openxmlformats.org/drawingml/2006/wordprocessingDrawing" xmlns:w10="urn:schemas-microsoft-com:office:word" xmlns:w="http://schemas.openxmlformats.org/wordprocessingml/2006/main" xmlns:w14="http://schemas.microsoft.com/office/word/2010/wordml" xmlns:w15="http://schemas.microsoft.com/office/word/2012/wordml" xmlns:w16cex="http://schemas.microsoft.com/office/word/2018/wordml/cex" xmlns:w16cid="http://schemas.microsoft.com/office/word/2016/wordml/cid" xmlns:w16="http://schemas.microsoft.com/office/word/2018/wordml" xmlns:w16sdtdh="http://schemas.microsoft.com/office/word/2020/wordml/sdtdatahash" xmlns:w16se="http://schemas.microsoft.com/office/word/2015/wordml/symex" xmlns:wpg="http://schemas.microsoft.com/office/word/2010/wordprocessingGroup" xmlns:wpi="http://schemas.microsoft.com/office/word/2010/wordprocessingInk" xmlns:wne="http://schemas.microsoft.com/office/word/2006/wordml" xmlns:wps="http://schemas.microsoft.com/office/word/2010/wordprocessingShape" mc:Ignorable="w14 w15 w16se w16cid w16 w16cex w16sdtdh wp14">
   <w:sdt>
     <w:sdtPr>
       <w:rPr>
@@ -3369,6 +4329,11 @@
         <w:docPartUnique/>
       </w:docPartObj>
     </w:sdtPr>
+    <w:sdtEndPr>
+      <w:rPr>
+        <w:rStyle w:val="af"/>
+      </w:rPr>
+    </w:sdtEndPr>
     <w:sdtContent>
       <w:p>
         <w:pPr>
@@ -3417,7 +4382,7 @@
 </file>
 
 <file path=word/footer2.xml><?xml version="1.0" encoding="utf-8"?>
-<w:ftr xmlns:wpc="http://schemas.microsoft.com/office/word/2010/wordprocessingCanvas" xmlns:cx="http://schemas.microsoft.com/office/drawing/2014/chartex" xmlns:cx1="http://schemas.microsoft.com/office/drawing/2015/9/8/chartex" xmlns:cx2="http://schemas.microsoft.com/office/drawing/2015/10/21/chartex" xmlns:cx3="http://schemas.microsoft.com/office/drawing/2016/5/9/chartex" xmlns:cx4="http://schemas.microsoft.com/office/drawing/2016/5/10/chartex" xmlns:cx5="http://schemas.microsoft.com/office/drawing/2016/5/11/chartex" xmlns:cx6="http://schemas.microsoft.com/office/drawing/2016/5/12/chartex" xmlns:cx7="http://schemas.microsoft.com/office/drawing/2016/5/13/chartex" xmlns:cx8="http://schemas.microsoft.com/office/drawing/2016/5/14/chartex" xmlns:mc="http://schemas.openxmlformats.org/markup-compatibility/2006" xmlns:aink="http://schemas.microsoft.com/office/drawing/2016/ink" xmlns:am3d="http://schemas.microsoft.com/office/drawing/2017/model3d" xmlns:o="urn:schemas-microsoft-com:office:office" xmlns:r="http://schemas.openxmlformats.org/officeDocument/2006/relationships" xmlns:m="http://schemas.openxmlformats.org/officeDocument/2006/math" xmlns:v="urn:schemas-microsoft-com:vml" xmlns:wp14="http://schemas.microsoft.com/office/word/2010/wordprocessingDrawing" xmlns:wp="http://schemas.openxmlformats.org/drawingml/2006/wordprocessingDrawing" xmlns:w10="urn:schemas-microsoft-com:office:word" xmlns:w="http://schemas.openxmlformats.org/wordprocessingml/2006/main" xmlns:w14="http://schemas.microsoft.com/office/word/2010/wordml" xmlns:w15="http://schemas.microsoft.com/office/word/2012/wordml" xmlns:w16cex="http://schemas.microsoft.com/office/word/2018/wordml/cex" xmlns:w16cid="http://schemas.microsoft.com/office/word/2016/wordml/cid" xmlns:w16="http://schemas.microsoft.com/office/word/2018/wordml" xmlns:w16se="http://schemas.microsoft.com/office/word/2015/wordml/symex" xmlns:wpg="http://schemas.microsoft.com/office/word/2010/wordprocessingGroup" xmlns:wpi="http://schemas.microsoft.com/office/word/2010/wordprocessingInk" xmlns:wne="http://schemas.microsoft.com/office/word/2006/wordml" xmlns:wps="http://schemas.microsoft.com/office/word/2010/wordprocessingShape" mc:Ignorable="w14 w15 w16se w16cid w16 w16cex wp14">
+<w:ftr xmlns:wpc="http://schemas.microsoft.com/office/word/2010/wordprocessingCanvas" xmlns:cx="http://schemas.microsoft.com/office/drawing/2014/chartex" xmlns:cx1="http://schemas.microsoft.com/office/drawing/2015/9/8/chartex" xmlns:cx2="http://schemas.microsoft.com/office/drawing/2015/10/21/chartex" xmlns:cx3="http://schemas.microsoft.com/office/drawing/2016/5/9/chartex" xmlns:cx4="http://schemas.microsoft.com/office/drawing/2016/5/10/chartex" xmlns:cx5="http://schemas.microsoft.com/office/drawing/2016/5/11/chartex" xmlns:cx6="http://schemas.microsoft.com/office/drawing/2016/5/12/chartex" xmlns:cx7="http://schemas.microsoft.com/office/drawing/2016/5/13/chartex" xmlns:cx8="http://schemas.microsoft.com/office/drawing/2016/5/14/chartex" xmlns:mc="http://schemas.openxmlformats.org/markup-compatibility/2006" xmlns:aink="http://schemas.microsoft.com/office/drawing/2016/ink" xmlns:am3d="http://schemas.microsoft.com/office/drawing/2017/model3d" xmlns:o="urn:schemas-microsoft-com:office:office" xmlns:r="http://schemas.openxmlformats.org/officeDocument/2006/relationships" xmlns:m="http://schemas.openxmlformats.org/officeDocument/2006/math" xmlns:v="urn:schemas-microsoft-com:vml" xmlns:wp14="http://schemas.microsoft.com/office/word/2010/wordprocessingDrawing" xmlns:wp="http://schemas.openxmlformats.org/drawingml/2006/wordprocessingDrawing" xmlns:w10="urn:schemas-microsoft-com:office:word" xmlns:w="http://schemas.openxmlformats.org/wordprocessingml/2006/main" xmlns:w14="http://schemas.microsoft.com/office/word/2010/wordml" xmlns:w15="http://schemas.microsoft.com/office/word/2012/wordml" xmlns:w16cex="http://schemas.microsoft.com/office/word/2018/wordml/cex" xmlns:w16cid="http://schemas.microsoft.com/office/word/2016/wordml/cid" xmlns:w16="http://schemas.microsoft.com/office/word/2018/wordml" xmlns:w16sdtdh="http://schemas.microsoft.com/office/word/2020/wordml/sdtdatahash" xmlns:w16se="http://schemas.microsoft.com/office/word/2015/wordml/symex" xmlns:wpg="http://schemas.microsoft.com/office/word/2010/wordprocessingGroup" xmlns:wpi="http://schemas.microsoft.com/office/word/2010/wordprocessingInk" xmlns:wne="http://schemas.microsoft.com/office/word/2006/wordml" xmlns:wps="http://schemas.microsoft.com/office/word/2010/wordprocessingShape" mc:Ignorable="w14 w15 w16se w16cid w16 w16cex w16sdtdh wp14">
   <w:sdt>
     <w:sdtPr>
       <w:rPr>
@@ -3429,6 +4394,11 @@
         <w:docPartUnique/>
       </w:docPartObj>
     </w:sdtPr>
+    <w:sdtEndPr>
+      <w:rPr>
+        <w:rStyle w:val="af"/>
+      </w:rPr>
+    </w:sdtEndPr>
     <w:sdtContent>
       <w:p>
         <w:pPr>
@@ -3490,7 +4460,7 @@
 </file>
 
 <file path=word/footer3.xml><?xml version="1.0" encoding="utf-8"?>
-<w:ftr xmlns:wpc="http://schemas.microsoft.com/office/word/2010/wordprocessingCanvas" xmlns:cx="http://schemas.microsoft.com/office/drawing/2014/chartex" xmlns:cx1="http://schemas.microsoft.com/office/drawing/2015/9/8/chartex" xmlns:cx2="http://schemas.microsoft.com/office/drawing/2015/10/21/chartex" xmlns:cx3="http://schemas.microsoft.com/office/drawing/2016/5/9/chartex" xmlns:cx4="http://schemas.microsoft.com/office/drawing/2016/5/10/chartex" xmlns:cx5="http://schemas.microsoft.com/office/drawing/2016/5/11/chartex" xmlns:cx6="http://schemas.microsoft.com/office/drawing/2016/5/12/chartex" xmlns:cx7="http://schemas.microsoft.com/office/drawing/2016/5/13/chartex" xmlns:cx8="http://schemas.microsoft.com/office/drawing/2016/5/14/chartex" xmlns:mc="http://schemas.openxmlformats.org/markup-compatibility/2006" xmlns:aink="http://schemas.microsoft.com/office/drawing/2016/ink" xmlns:am3d="http://schemas.microsoft.com/office/drawing/2017/model3d" xmlns:o="urn:schemas-microsoft-com:office:office" xmlns:r="http://schemas.openxmlformats.org/officeDocument/2006/relationships" xmlns:m="http://schemas.openxmlformats.org/officeDocument/2006/math" xmlns:v="urn:schemas-microsoft-com:vml" xmlns:wp14="http://schemas.microsoft.com/office/word/2010/wordprocessingDrawing" xmlns:wp="http://schemas.openxmlformats.org/drawingml/2006/wordprocessingDrawing" xmlns:w10="urn:schemas-microsoft-com:office:word" xmlns:w="http://schemas.openxmlformats.org/wordprocessingml/2006/main" xmlns:w14="http://schemas.microsoft.com/office/word/2010/wordml" xmlns:w15="http://schemas.microsoft.com/office/word/2012/wordml" xmlns:w16cex="http://schemas.microsoft.com/office/word/2018/wordml/cex" xmlns:w16cid="http://schemas.microsoft.com/office/word/2016/wordml/cid" xmlns:w16="http://schemas.microsoft.com/office/word/2018/wordml" xmlns:w16se="http://schemas.microsoft.com/office/word/2015/wordml/symex" xmlns:wpg="http://schemas.microsoft.com/office/word/2010/wordprocessingGroup" xmlns:wpi="http://schemas.microsoft.com/office/word/2010/wordprocessingInk" xmlns:wne="http://schemas.microsoft.com/office/word/2006/wordml" xmlns:wps="http://schemas.microsoft.com/office/word/2010/wordprocessingShape" mc:Ignorable="w14 w15 w16se w16cid w16 w16cex wp14">
+<w:ftr xmlns:wpc="http://schemas.microsoft.com/office/word/2010/wordprocessingCanvas" xmlns:cx="http://schemas.microsoft.com/office/drawing/2014/chartex" xmlns:cx1="http://schemas.microsoft.com/office/drawing/2015/9/8/chartex" xmlns:cx2="http://schemas.microsoft.com/office/drawing/2015/10/21/chartex" xmlns:cx3="http://schemas.microsoft.com/office/drawing/2016/5/9/chartex" xmlns:cx4="http://schemas.microsoft.com/office/drawing/2016/5/10/chartex" xmlns:cx5="http://schemas.microsoft.com/office/drawing/2016/5/11/chartex" xmlns:cx6="http://schemas.microsoft.com/office/drawing/2016/5/12/chartex" xmlns:cx7="http://schemas.microsoft.com/office/drawing/2016/5/13/chartex" xmlns:cx8="http://schemas.microsoft.com/office/drawing/2016/5/14/chartex" xmlns:mc="http://schemas.openxmlformats.org/markup-compatibility/2006" xmlns:aink="http://schemas.microsoft.com/office/drawing/2016/ink" xmlns:am3d="http://schemas.microsoft.com/office/drawing/2017/model3d" xmlns:o="urn:schemas-microsoft-com:office:office" xmlns:r="http://schemas.openxmlformats.org/officeDocument/2006/relationships" xmlns:m="http://schemas.openxmlformats.org/officeDocument/2006/math" xmlns:v="urn:schemas-microsoft-com:vml" xmlns:wp14="http://schemas.microsoft.com/office/word/2010/wordprocessingDrawing" xmlns:wp="http://schemas.openxmlformats.org/drawingml/2006/wordprocessingDrawing" xmlns:w10="urn:schemas-microsoft-com:office:word" xmlns:w="http://schemas.openxmlformats.org/wordprocessingml/2006/main" xmlns:w14="http://schemas.microsoft.com/office/word/2010/wordml" xmlns:w15="http://schemas.microsoft.com/office/word/2012/wordml" xmlns:w16cex="http://schemas.microsoft.com/office/word/2018/wordml/cex" xmlns:w16cid="http://schemas.microsoft.com/office/word/2016/wordml/cid" xmlns:w16="http://schemas.microsoft.com/office/word/2018/wordml" xmlns:w16sdtdh="http://schemas.microsoft.com/office/word/2020/wordml/sdtdatahash" xmlns:w16se="http://schemas.microsoft.com/office/word/2015/wordml/symex" xmlns:wpg="http://schemas.microsoft.com/office/word/2010/wordprocessingGroup" xmlns:wpi="http://schemas.microsoft.com/office/word/2010/wordprocessingInk" xmlns:wne="http://schemas.microsoft.com/office/word/2006/wordml" xmlns:wps="http://schemas.microsoft.com/office/word/2010/wordprocessingShape" mc:Ignorable="w14 w15 w16se w16cid w16 w16cex w16sdtdh wp14">
   <w:p>
     <w:pPr>
       <w:pStyle w:val="a5"/>
@@ -3501,7 +4471,7 @@
 </file>
 
 <file path=word/footnotes.xml><?xml version="1.0" encoding="utf-8"?>
-<w:footnotes xmlns:wpc="http://schemas.microsoft.com/office/word/2010/wordprocessingCanvas" xmlns:cx="http://schemas.microsoft.com/office/drawing/2014/chartex" xmlns:cx1="http://schemas.microsoft.com/office/drawing/2015/9/8/chartex" xmlns:cx2="http://schemas.microsoft.com/office/drawing/2015/10/21/chartex" xmlns:cx3="http://schemas.microsoft.com/office/drawing/2016/5/9/chartex" xmlns:cx4="http://schemas.microsoft.com/office/drawing/2016/5/10/chartex" xmlns:cx5="http://schemas.microsoft.com/office/drawing/2016/5/11/chartex" xmlns:cx6="http://schemas.microsoft.com/office/drawing/2016/5/12/chartex" xmlns:cx7="http://schemas.microsoft.com/office/drawing/2016/5/13/chartex" xmlns:cx8="http://schemas.microsoft.com/office/drawing/2016/5/14/chartex" xmlns:mc="http://schemas.openxmlformats.org/markup-compatibility/2006" xmlns:aink="http://schemas.microsoft.com/office/drawing/2016/ink" xmlns:am3d="http://schemas.microsoft.com/office/drawing/2017/model3d" xmlns:o="urn:schemas-microsoft-com:office:office" xmlns:r="http://schemas.openxmlformats.org/officeDocument/2006/relationships" xmlns:m="http://schemas.openxmlformats.org/officeDocument/2006/math" xmlns:v="urn:schemas-microsoft-com:vml" xmlns:wp14="http://schemas.microsoft.com/office/word/2010/wordprocessingDrawing" xmlns:wp="http://schemas.openxmlformats.org/drawingml/2006/wordprocessingDrawing" xmlns:w10="urn:schemas-microsoft-com:office:word" xmlns:w="http://schemas.openxmlformats.org/wordprocessingml/2006/main" xmlns:w14="http://schemas.microsoft.com/office/word/2010/wordml" xmlns:w15="http://schemas.microsoft.com/office/word/2012/wordml" xmlns:w16cex="http://schemas.microsoft.com/office/word/2018/wordml/cex" xmlns:w16cid="http://schemas.microsoft.com/office/word/2016/wordml/cid" xmlns:w16="http://schemas.microsoft.com/office/word/2018/wordml" xmlns:w16se="http://schemas.microsoft.com/office/word/2015/wordml/symex" xmlns:wpg="http://schemas.microsoft.com/office/word/2010/wordprocessingGroup" xmlns:wpi="http://schemas.microsoft.com/office/word/2010/wordprocessingInk" xmlns:wne="http://schemas.microsoft.com/office/word/2006/wordml" xmlns:wps="http://schemas.microsoft.com/office/word/2010/wordprocessingShape" mc:Ignorable="w14 w15 w16se w16cid w16 w16cex wp14">
+<w:footnotes xmlns:wpc="http://schemas.microsoft.com/office/word/2010/wordprocessingCanvas" xmlns:cx="http://schemas.microsoft.com/office/drawing/2014/chartex" xmlns:cx1="http://schemas.microsoft.com/office/drawing/2015/9/8/chartex" xmlns:cx2="http://schemas.microsoft.com/office/drawing/2015/10/21/chartex" xmlns:cx3="http://schemas.microsoft.com/office/drawing/2016/5/9/chartex" xmlns:cx4="http://schemas.microsoft.com/office/drawing/2016/5/10/chartex" xmlns:cx5="http://schemas.microsoft.com/office/drawing/2016/5/11/chartex" xmlns:cx6="http://schemas.microsoft.com/office/drawing/2016/5/12/chartex" xmlns:cx7="http://schemas.microsoft.com/office/drawing/2016/5/13/chartex" xmlns:cx8="http://schemas.microsoft.com/office/drawing/2016/5/14/chartex" xmlns:mc="http://schemas.openxmlformats.org/markup-compatibility/2006" xmlns:aink="http://schemas.microsoft.com/office/drawing/2016/ink" xmlns:am3d="http://schemas.microsoft.com/office/drawing/2017/model3d" xmlns:o="urn:schemas-microsoft-com:office:office" xmlns:r="http://schemas.openxmlformats.org/officeDocument/2006/relationships" xmlns:m="http://schemas.openxmlformats.org/officeDocument/2006/math" xmlns:v="urn:schemas-microsoft-com:vml" xmlns:wp14="http://schemas.microsoft.com/office/word/2010/wordprocessingDrawing" xmlns:wp="http://schemas.openxmlformats.org/drawingml/2006/wordprocessingDrawing" xmlns:w10="urn:schemas-microsoft-com:office:word" xmlns:w="http://schemas.openxmlformats.org/wordprocessingml/2006/main" xmlns:w14="http://schemas.microsoft.com/office/word/2010/wordml" xmlns:w15="http://schemas.microsoft.com/office/word/2012/wordml" xmlns:w16cex="http://schemas.microsoft.com/office/word/2018/wordml/cex" xmlns:w16cid="http://schemas.microsoft.com/office/word/2016/wordml/cid" xmlns:w16="http://schemas.microsoft.com/office/word/2018/wordml" xmlns:w16sdtdh="http://schemas.microsoft.com/office/word/2020/wordml/sdtdatahash" xmlns:w16se="http://schemas.microsoft.com/office/word/2015/wordml/symex" xmlns:wpg="http://schemas.microsoft.com/office/word/2010/wordprocessingGroup" xmlns:wpi="http://schemas.microsoft.com/office/word/2010/wordprocessingInk" xmlns:wne="http://schemas.microsoft.com/office/word/2006/wordml" xmlns:wps="http://schemas.microsoft.com/office/word/2010/wordprocessingShape" mc:Ignorable="w14 w15 w16se w16cid w16 w16cex w16sdtdh wp14">
   <w:footnote w:type="separator" w:id="-1">
     <w:p>
       <w:pPr>
@@ -3526,7 +4496,7 @@
 </file>
 
 <file path=word/header1.xml><?xml version="1.0" encoding="utf-8"?>
-<w:hdr xmlns:wpc="http://schemas.microsoft.com/office/word/2010/wordprocessingCanvas" xmlns:cx="http://schemas.microsoft.com/office/drawing/2014/chartex" xmlns:cx1="http://schemas.microsoft.com/office/drawing/2015/9/8/chartex" xmlns:cx2="http://schemas.microsoft.com/office/drawing/2015/10/21/chartex" xmlns:cx3="http://schemas.microsoft.com/office/drawing/2016/5/9/chartex" xmlns:cx4="http://schemas.microsoft.com/office/drawing/2016/5/10/chartex" xmlns:cx5="http://schemas.microsoft.com/office/drawing/2016/5/11/chartex" xmlns:cx6="http://schemas.microsoft.com/office/drawing/2016/5/12/chartex" xmlns:cx7="http://schemas.microsoft.com/office/drawing/2016/5/13/chartex" xmlns:cx8="http://schemas.microsoft.com/office/drawing/2016/5/14/chartex" xmlns:mc="http://schemas.openxmlformats.org/markup-compatibility/2006" xmlns:aink="http://schemas.microsoft.com/office/drawing/2016/ink" xmlns:am3d="http://schemas.microsoft.com/office/drawing/2017/model3d" xmlns:o="urn:schemas-microsoft-com:office:office" xmlns:r="http://schemas.openxmlformats.org/officeDocument/2006/relationships" xmlns:m="http://schemas.openxmlformats.org/officeDocument/2006/math" xmlns:v="urn:schemas-microsoft-com:vml" xmlns:wp14="http://schemas.microsoft.com/office/word/2010/wordprocessingDrawing" xmlns:wp="http://schemas.openxmlformats.org/drawingml/2006/wordprocessingDrawing" xmlns:w10="urn:schemas-microsoft-com:office:word" xmlns:w="http://schemas.openxmlformats.org/wordprocessingml/2006/main" xmlns:w14="http://schemas.microsoft.com/office/word/2010/wordml" xmlns:w15="http://schemas.microsoft.com/office/word/2012/wordml" xmlns:w16cex="http://schemas.microsoft.com/office/word/2018/wordml/cex" xmlns:w16cid="http://schemas.microsoft.com/office/word/2016/wordml/cid" xmlns:w16="http://schemas.microsoft.com/office/word/2018/wordml" xmlns:w16se="http://schemas.microsoft.com/office/word/2015/wordml/symex" xmlns:wpg="http://schemas.microsoft.com/office/word/2010/wordprocessingGroup" xmlns:wpi="http://schemas.microsoft.com/office/word/2010/wordprocessingInk" xmlns:wne="http://schemas.microsoft.com/office/word/2006/wordml" xmlns:wps="http://schemas.microsoft.com/office/word/2010/wordprocessingShape" mc:Ignorable="w14 w15 w16se w16cid w16 w16cex wp14">
+<w:hdr xmlns:wpc="http://schemas.microsoft.com/office/word/2010/wordprocessingCanvas" xmlns:cx="http://schemas.microsoft.com/office/drawing/2014/chartex" xmlns:cx1="http://schemas.microsoft.com/office/drawing/2015/9/8/chartex" xmlns:cx2="http://schemas.microsoft.com/office/drawing/2015/10/21/chartex" xmlns:cx3="http://schemas.microsoft.com/office/drawing/2016/5/9/chartex" xmlns:cx4="http://schemas.microsoft.com/office/drawing/2016/5/10/chartex" xmlns:cx5="http://schemas.microsoft.com/office/drawing/2016/5/11/chartex" xmlns:cx6="http://schemas.microsoft.com/office/drawing/2016/5/12/chartex" xmlns:cx7="http://schemas.microsoft.com/office/drawing/2016/5/13/chartex" xmlns:cx8="http://schemas.microsoft.com/office/drawing/2016/5/14/chartex" xmlns:mc="http://schemas.openxmlformats.org/markup-compatibility/2006" xmlns:aink="http://schemas.microsoft.com/office/drawing/2016/ink" xmlns:am3d="http://schemas.microsoft.com/office/drawing/2017/model3d" xmlns:o="urn:schemas-microsoft-com:office:office" xmlns:r="http://schemas.openxmlformats.org/officeDocument/2006/relationships" xmlns:m="http://schemas.openxmlformats.org/officeDocument/2006/math" xmlns:v="urn:schemas-microsoft-com:vml" xmlns:wp14="http://schemas.microsoft.com/office/word/2010/wordprocessingDrawing" xmlns:wp="http://schemas.openxmlformats.org/drawingml/2006/wordprocessingDrawing" xmlns:w10="urn:schemas-microsoft-com:office:word" xmlns:w="http://schemas.openxmlformats.org/wordprocessingml/2006/main" xmlns:w14="http://schemas.microsoft.com/office/word/2010/wordml" xmlns:w15="http://schemas.microsoft.com/office/word/2012/wordml" xmlns:w16cex="http://schemas.microsoft.com/office/word/2018/wordml/cex" xmlns:w16cid="http://schemas.microsoft.com/office/word/2016/wordml/cid" xmlns:w16="http://schemas.microsoft.com/office/word/2018/wordml" xmlns:w16sdtdh="http://schemas.microsoft.com/office/word/2020/wordml/sdtdatahash" xmlns:w16se="http://schemas.microsoft.com/office/word/2015/wordml/symex" xmlns:wpg="http://schemas.microsoft.com/office/word/2010/wordprocessingGroup" xmlns:wpi="http://schemas.microsoft.com/office/word/2010/wordprocessingInk" xmlns:wne="http://schemas.microsoft.com/office/word/2006/wordml" xmlns:wps="http://schemas.microsoft.com/office/word/2010/wordprocessingShape" mc:Ignorable="w14 w15 w16se w16cid w16 w16cex w16sdtdh wp14">
   <w:sdt>
     <w:sdtPr>
       <w:rPr>
@@ -3538,6 +4508,11 @@
         <w:docPartUnique/>
       </w:docPartObj>
     </w:sdtPr>
+    <w:sdtEndPr>
+      <w:rPr>
+        <w:rStyle w:val="af"/>
+      </w:rPr>
+    </w:sdtEndPr>
     <w:sdtContent>
       <w:p>
         <w:pPr>
@@ -3579,7 +4554,7 @@
 </file>
 
 <file path=word/header2.xml><?xml version="1.0" encoding="utf-8"?>
-<w:hdr xmlns:wpc="http://schemas.microsoft.com/office/word/2010/wordprocessingCanvas" xmlns:cx="http://schemas.microsoft.com/office/drawing/2014/chartex" xmlns:cx1="http://schemas.microsoft.com/office/drawing/2015/9/8/chartex" xmlns:cx2="http://schemas.microsoft.com/office/drawing/2015/10/21/chartex" xmlns:cx3="http://schemas.microsoft.com/office/drawing/2016/5/9/chartex" xmlns:cx4="http://schemas.microsoft.com/office/drawing/2016/5/10/chartex" xmlns:cx5="http://schemas.microsoft.com/office/drawing/2016/5/11/chartex" xmlns:cx6="http://schemas.microsoft.com/office/drawing/2016/5/12/chartex" xmlns:cx7="http://schemas.microsoft.com/office/drawing/2016/5/13/chartex" xmlns:cx8="http://schemas.microsoft.com/office/drawing/2016/5/14/chartex" xmlns:mc="http://schemas.openxmlformats.org/markup-compatibility/2006" xmlns:aink="http://schemas.microsoft.com/office/drawing/2016/ink" xmlns:am3d="http://schemas.microsoft.com/office/drawing/2017/model3d" xmlns:o="urn:schemas-microsoft-com:office:office" xmlns:r="http://schemas.openxmlformats.org/officeDocument/2006/relationships" xmlns:m="http://schemas.openxmlformats.org/officeDocument/2006/math" xmlns:v="urn:schemas-microsoft-com:vml" xmlns:wp14="http://schemas.microsoft.com/office/word/2010/wordprocessingDrawing" xmlns:wp="http://schemas.openxmlformats.org/drawingml/2006/wordprocessingDrawing" xmlns:w10="urn:schemas-microsoft-com:office:word" xmlns:w="http://schemas.openxmlformats.org/wordprocessingml/2006/main" xmlns:w14="http://schemas.microsoft.com/office/word/2010/wordml" xmlns:w15="http://schemas.microsoft.com/office/word/2012/wordml" xmlns:w16cex="http://schemas.microsoft.com/office/word/2018/wordml/cex" xmlns:w16cid="http://schemas.microsoft.com/office/word/2016/wordml/cid" xmlns:w16="http://schemas.microsoft.com/office/word/2018/wordml" xmlns:w16se="http://schemas.microsoft.com/office/word/2015/wordml/symex" xmlns:wpg="http://schemas.microsoft.com/office/word/2010/wordprocessingGroup" xmlns:wpi="http://schemas.microsoft.com/office/word/2010/wordprocessingInk" xmlns:wne="http://schemas.microsoft.com/office/word/2006/wordml" xmlns:wps="http://schemas.microsoft.com/office/word/2010/wordprocessingShape" mc:Ignorable="w14 w15 w16se w16cid w16 w16cex wp14">
+<w:hdr xmlns:wpc="http://schemas.microsoft.com/office/word/2010/wordprocessingCanvas" xmlns:cx="http://schemas.microsoft.com/office/drawing/2014/chartex" xmlns:cx1="http://schemas.microsoft.com/office/drawing/2015/9/8/chartex" xmlns:cx2="http://schemas.microsoft.com/office/drawing/2015/10/21/chartex" xmlns:cx3="http://schemas.microsoft.com/office/drawing/2016/5/9/chartex" xmlns:cx4="http://schemas.microsoft.com/office/drawing/2016/5/10/chartex" xmlns:cx5="http://schemas.microsoft.com/office/drawing/2016/5/11/chartex" xmlns:cx6="http://schemas.microsoft.com/office/drawing/2016/5/12/chartex" xmlns:cx7="http://schemas.microsoft.com/office/drawing/2016/5/13/chartex" xmlns:cx8="http://schemas.microsoft.com/office/drawing/2016/5/14/chartex" xmlns:mc="http://schemas.openxmlformats.org/markup-compatibility/2006" xmlns:aink="http://schemas.microsoft.com/office/drawing/2016/ink" xmlns:am3d="http://schemas.microsoft.com/office/drawing/2017/model3d" xmlns:o="urn:schemas-microsoft-com:office:office" xmlns:r="http://schemas.openxmlformats.org/officeDocument/2006/relationships" xmlns:m="http://schemas.openxmlformats.org/officeDocument/2006/math" xmlns:v="urn:schemas-microsoft-com:vml" xmlns:wp14="http://schemas.microsoft.com/office/word/2010/wordprocessingDrawing" xmlns:wp="http://schemas.openxmlformats.org/drawingml/2006/wordprocessingDrawing" xmlns:w10="urn:schemas-microsoft-com:office:word" xmlns:w="http://schemas.openxmlformats.org/wordprocessingml/2006/main" xmlns:w14="http://schemas.microsoft.com/office/word/2010/wordml" xmlns:w15="http://schemas.microsoft.com/office/word/2012/wordml" xmlns:w16cex="http://schemas.microsoft.com/office/word/2018/wordml/cex" xmlns:w16cid="http://schemas.microsoft.com/office/word/2016/wordml/cid" xmlns:w16="http://schemas.microsoft.com/office/word/2018/wordml" xmlns:w16sdtdh="http://schemas.microsoft.com/office/word/2020/wordml/sdtdatahash" xmlns:w16se="http://schemas.microsoft.com/office/word/2015/wordml/symex" xmlns:wpg="http://schemas.microsoft.com/office/word/2010/wordprocessingGroup" xmlns:wpi="http://schemas.microsoft.com/office/word/2010/wordprocessingInk" xmlns:wne="http://schemas.microsoft.com/office/word/2006/wordml" xmlns:wps="http://schemas.microsoft.com/office/word/2010/wordprocessingShape" mc:Ignorable="w14 w15 w16se w16cid w16 w16cex w16sdtdh wp14">
   <w:p>
     <w:pPr>
       <w:pStyle w:val="a9"/>
@@ -3619,7 +4594,7 @@
 </file>
 
 <file path=word/header3.xml><?xml version="1.0" encoding="utf-8"?>
-<w:hdr xmlns:wpc="http://schemas.microsoft.com/office/word/2010/wordprocessingCanvas" xmlns:cx="http://schemas.microsoft.com/office/drawing/2014/chartex" xmlns:cx1="http://schemas.microsoft.com/office/drawing/2015/9/8/chartex" xmlns:cx2="http://schemas.microsoft.com/office/drawing/2015/10/21/chartex" xmlns:cx3="http://schemas.microsoft.com/office/drawing/2016/5/9/chartex" xmlns:cx4="http://schemas.microsoft.com/office/drawing/2016/5/10/chartex" xmlns:cx5="http://schemas.microsoft.com/office/drawing/2016/5/11/chartex" xmlns:cx6="http://schemas.microsoft.com/office/drawing/2016/5/12/chartex" xmlns:cx7="http://schemas.microsoft.com/office/drawing/2016/5/13/chartex" xmlns:cx8="http://schemas.microsoft.com/office/drawing/2016/5/14/chartex" xmlns:mc="http://schemas.openxmlformats.org/markup-compatibility/2006" xmlns:aink="http://schemas.microsoft.com/office/drawing/2016/ink" xmlns:am3d="http://schemas.microsoft.com/office/drawing/2017/model3d" xmlns:o="urn:schemas-microsoft-com:office:office" xmlns:r="http://schemas.openxmlformats.org/officeDocument/2006/relationships" xmlns:m="http://schemas.openxmlformats.org/officeDocument/2006/math" xmlns:v="urn:schemas-microsoft-com:vml" xmlns:wp14="http://schemas.microsoft.com/office/word/2010/wordprocessingDrawing" xmlns:wp="http://schemas.openxmlformats.org/drawingml/2006/wordprocessingDrawing" xmlns:w10="urn:schemas-microsoft-com:office:word" xmlns:w="http://schemas.openxmlformats.org/wordprocessingml/2006/main" xmlns:w14="http://schemas.microsoft.com/office/word/2010/wordml" xmlns:w15="http://schemas.microsoft.com/office/word/2012/wordml" xmlns:w16cex="http://schemas.microsoft.com/office/word/2018/wordml/cex" xmlns:w16cid="http://schemas.microsoft.com/office/word/2016/wordml/cid" xmlns:w16="http://schemas.microsoft.com/office/word/2018/wordml" xmlns:w16se="http://schemas.microsoft.com/office/word/2015/wordml/symex" xmlns:wpg="http://schemas.microsoft.com/office/word/2010/wordprocessingGroup" xmlns:wpi="http://schemas.microsoft.com/office/word/2010/wordprocessingInk" xmlns:wne="http://schemas.microsoft.com/office/word/2006/wordml" xmlns:wps="http://schemas.microsoft.com/office/word/2010/wordprocessingShape" mc:Ignorable="w14 w15 w16se w16cid w16 w16cex wp14">
+<w:hdr xmlns:wpc="http://schemas.microsoft.com/office/word/2010/wordprocessingCanvas" xmlns:cx="http://schemas.microsoft.com/office/drawing/2014/chartex" xmlns:cx1="http://schemas.microsoft.com/office/drawing/2015/9/8/chartex" xmlns:cx2="http://schemas.microsoft.com/office/drawing/2015/10/21/chartex" xmlns:cx3="http://schemas.microsoft.com/office/drawing/2016/5/9/chartex" xmlns:cx4="http://schemas.microsoft.com/office/drawing/2016/5/10/chartex" xmlns:cx5="http://schemas.microsoft.com/office/drawing/2016/5/11/chartex" xmlns:cx6="http://schemas.microsoft.com/office/drawing/2016/5/12/chartex" xmlns:cx7="http://schemas.microsoft.com/office/drawing/2016/5/13/chartex" xmlns:cx8="http://schemas.microsoft.com/office/drawing/2016/5/14/chartex" xmlns:mc="http://schemas.openxmlformats.org/markup-compatibility/2006" xmlns:aink="http://schemas.microsoft.com/office/drawing/2016/ink" xmlns:am3d="http://schemas.microsoft.com/office/drawing/2017/model3d" xmlns:o="urn:schemas-microsoft-com:office:office" xmlns:r="http://schemas.openxmlformats.org/officeDocument/2006/relationships" xmlns:m="http://schemas.openxmlformats.org/officeDocument/2006/math" xmlns:v="urn:schemas-microsoft-com:vml" xmlns:wp14="http://schemas.microsoft.com/office/word/2010/wordprocessingDrawing" xmlns:wp="http://schemas.openxmlformats.org/drawingml/2006/wordprocessingDrawing" xmlns:w10="urn:schemas-microsoft-com:office:word" xmlns:w="http://schemas.openxmlformats.org/wordprocessingml/2006/main" xmlns:w14="http://schemas.microsoft.com/office/word/2010/wordml" xmlns:w15="http://schemas.microsoft.com/office/word/2012/wordml" xmlns:w16cex="http://schemas.microsoft.com/office/word/2018/wordml/cex" xmlns:w16cid="http://schemas.microsoft.com/office/word/2016/wordml/cid" xmlns:w16="http://schemas.microsoft.com/office/word/2018/wordml" xmlns:w16sdtdh="http://schemas.microsoft.com/office/word/2020/wordml/sdtdatahash" xmlns:w16se="http://schemas.microsoft.com/office/word/2015/wordml/symex" xmlns:wpg="http://schemas.microsoft.com/office/word/2010/wordprocessingGroup" xmlns:wpi="http://schemas.microsoft.com/office/word/2010/wordprocessingInk" xmlns:wne="http://schemas.microsoft.com/office/word/2006/wordml" xmlns:wps="http://schemas.microsoft.com/office/word/2010/wordprocessingShape" mc:Ignorable="w14 w15 w16se w16cid w16 w16cex w16sdtdh wp14">
   <w:p>
     <w:pPr>
       <w:pStyle w:val="a9"/>
@@ -3630,7 +4605,7 @@
 </file>
 
 <file path=word/numbering.xml><?xml version="1.0" encoding="utf-8"?>
-<w:numbering xmlns:wpc="http://schemas.microsoft.com/office/word/2010/wordprocessingCanvas" xmlns:cx="http://schemas.microsoft.com/office/drawing/2014/chartex" xmlns:cx1="http://schemas.microsoft.com/office/drawing/2015/9/8/chartex" xmlns:cx2="http://schemas.microsoft.com/office/drawing/2015/10/21/chartex" xmlns:cx3="http://schemas.microsoft.com/office/drawing/2016/5/9/chartex" xmlns:cx4="http://schemas.microsoft.com/office/drawing/2016/5/10/chartex" xmlns:cx5="http://schemas.microsoft.com/office/drawing/2016/5/11/chartex" xmlns:cx6="http://schemas.microsoft.com/office/drawing/2016/5/12/chartex" xmlns:cx7="http://schemas.microsoft.com/office/drawing/2016/5/13/chartex" xmlns:cx8="http://schemas.microsoft.com/office/drawing/2016/5/14/chartex" xmlns:mc="http://schemas.openxmlformats.org/markup-compatibility/2006" xmlns:aink="http://schemas.microsoft.com/office/drawing/2016/ink" xmlns:am3d="http://schemas.microsoft.com/office/drawing/2017/model3d" xmlns:o="urn:schemas-microsoft-com:office:office" xmlns:r="http://schemas.openxmlformats.org/officeDocument/2006/relationships" xmlns:m="http://schemas.openxmlformats.org/officeDocument/2006/math" xmlns:v="urn:schemas-microsoft-com:vml" xmlns:wp14="http://schemas.microsoft.com/office/word/2010/wordprocessingDrawing" xmlns:wp="http://schemas.openxmlformats.org/drawingml/2006/wordprocessingDrawing" xmlns:w10="urn:schemas-microsoft-com:office:word" xmlns:w="http://schemas.openxmlformats.org/wordprocessingml/2006/main" xmlns:w14="http://schemas.microsoft.com/office/word/2010/wordml" xmlns:w15="http://schemas.microsoft.com/office/word/2012/wordml" xmlns:w16cex="http://schemas.microsoft.com/office/word/2018/wordml/cex" xmlns:w16cid="http://schemas.microsoft.com/office/word/2016/wordml/cid" xmlns:w16="http://schemas.microsoft.com/office/word/2018/wordml" xmlns:w16se="http://schemas.microsoft.com/office/word/2015/wordml/symex" xmlns:wpg="http://schemas.microsoft.com/office/word/2010/wordprocessingGroup" xmlns:wpi="http://schemas.microsoft.com/office/word/2010/wordprocessingInk" xmlns:wne="http://schemas.microsoft.com/office/word/2006/wordml" xmlns:wps="http://schemas.microsoft.com/office/word/2010/wordprocessingShape" mc:Ignorable="w14 w15 w16se w16cid w16 w16cex wp14">
+<w:numbering xmlns:wpc="http://schemas.microsoft.com/office/word/2010/wordprocessingCanvas" xmlns:cx="http://schemas.microsoft.com/office/drawing/2014/chartex" xmlns:cx1="http://schemas.microsoft.com/office/drawing/2015/9/8/chartex" xmlns:cx2="http://schemas.microsoft.com/office/drawing/2015/10/21/chartex" xmlns:cx3="http://schemas.microsoft.com/office/drawing/2016/5/9/chartex" xmlns:cx4="http://schemas.microsoft.com/office/drawing/2016/5/10/chartex" xmlns:cx5="http://schemas.microsoft.com/office/drawing/2016/5/11/chartex" xmlns:cx6="http://schemas.microsoft.com/office/drawing/2016/5/12/chartex" xmlns:cx7="http://schemas.microsoft.com/office/drawing/2016/5/13/chartex" xmlns:cx8="http://schemas.microsoft.com/office/drawing/2016/5/14/chartex" xmlns:mc="http://schemas.openxmlformats.org/markup-compatibility/2006" xmlns:aink="http://schemas.microsoft.com/office/drawing/2016/ink" xmlns:am3d="http://schemas.microsoft.com/office/drawing/2017/model3d" xmlns:o="urn:schemas-microsoft-com:office:office" xmlns:r="http://schemas.openxmlformats.org/officeDocument/2006/relationships" xmlns:m="http://schemas.openxmlformats.org/officeDocument/2006/math" xmlns:v="urn:schemas-microsoft-com:vml" xmlns:wp14="http://schemas.microsoft.com/office/word/2010/wordprocessingDrawing" xmlns:wp="http://schemas.openxmlformats.org/drawingml/2006/wordprocessingDrawing" xmlns:w10="urn:schemas-microsoft-com:office:word" xmlns:w="http://schemas.openxmlformats.org/wordprocessingml/2006/main" xmlns:w14="http://schemas.microsoft.com/office/word/2010/wordml" xmlns:w15="http://schemas.microsoft.com/office/word/2012/wordml" xmlns:w16cex="http://schemas.microsoft.com/office/word/2018/wordml/cex" xmlns:w16cid="http://schemas.microsoft.com/office/word/2016/wordml/cid" xmlns:w16="http://schemas.microsoft.com/office/word/2018/wordml" xmlns:w16sdtdh="http://schemas.microsoft.com/office/word/2020/wordml/sdtdatahash" xmlns:w16se="http://schemas.microsoft.com/office/word/2015/wordml/symex" xmlns:wpg="http://schemas.microsoft.com/office/word/2010/wordprocessingGroup" xmlns:wpi="http://schemas.microsoft.com/office/word/2010/wordprocessingInk" xmlns:wne="http://schemas.microsoft.com/office/word/2006/wordml" xmlns:wps="http://schemas.microsoft.com/office/word/2010/wordprocessingShape" mc:Ignorable="w14 w15 w16se w16cid w16 w16cex w16sdtdh wp14">
   <w:abstractNum w:abstractNumId="0" w15:restartNumberingAfterBreak="0">
     <w:nsid w:val="1A306CA6"/>
     <w:multiLevelType w:val="multilevel"/>
@@ -3745,16 +4720,16 @@
     </w:lvl>
   </w:abstractNum>
   <w:abstractNum w:abstractNumId="1" w15:restartNumberingAfterBreak="0">
-    <w:nsid w:val="35A949F1"/>
+    <w:nsid w:val="3162316A"/>
     <w:multiLevelType w:val="hybridMultilevel"/>
-    <w:tmpl w:val="B4CA611C"/>
-    <w:lvl w:ilvl="0" w:tplc="CBFE67EE">
-      <w:start w:val="4"/>
-      <w:numFmt w:val="japaneseCounting"/>
-      <w:lvlText w:val="%1、"/>
+    <w:tmpl w:val="98E2812A"/>
+    <w:lvl w:ilvl="0" w:tplc="D51AD8CC">
+      <w:start w:val="1"/>
+      <w:numFmt w:val="decimal"/>
+      <w:lvlText w:val="%1."/>
       <w:lvlJc w:val="left"/>
       <w:pPr>
-        <w:ind w:left="720" w:hanging="720"/>
+        <w:ind w:left="840" w:hanging="360"/>
       </w:pPr>
       <w:rPr>
         <w:rFonts w:hint="default"/>
@@ -3766,7 +4741,7 @@
       <w:lvlText w:val="%2)"/>
       <w:lvlJc w:val="left"/>
       <w:pPr>
-        <w:ind w:left="840" w:hanging="420"/>
+        <w:ind w:left="1320" w:hanging="420"/>
       </w:pPr>
     </w:lvl>
     <w:lvl w:ilvl="2" w:tplc="0409001B" w:tentative="1">
@@ -3775,7 +4750,7 @@
       <w:lvlText w:val="%3."/>
       <w:lvlJc w:val="right"/>
       <w:pPr>
-        <w:ind w:left="1260" w:hanging="420"/>
+        <w:ind w:left="1740" w:hanging="420"/>
       </w:pPr>
     </w:lvl>
     <w:lvl w:ilvl="3" w:tplc="0409000F" w:tentative="1">
@@ -3784,7 +4759,7 @@
       <w:lvlText w:val="%4."/>
       <w:lvlJc w:val="left"/>
       <w:pPr>
-        <w:ind w:left="1680" w:hanging="420"/>
+        <w:ind w:left="2160" w:hanging="420"/>
       </w:pPr>
     </w:lvl>
     <w:lvl w:ilvl="4" w:tplc="04090019" w:tentative="1">
@@ -3793,7 +4768,7 @@
       <w:lvlText w:val="%5)"/>
       <w:lvlJc w:val="left"/>
       <w:pPr>
-        <w:ind w:left="2100" w:hanging="420"/>
+        <w:ind w:left="2580" w:hanging="420"/>
       </w:pPr>
     </w:lvl>
     <w:lvl w:ilvl="5" w:tplc="0409001B" w:tentative="1">
@@ -3802,7 +4777,7 @@
       <w:lvlText w:val="%6."/>
       <w:lvlJc w:val="right"/>
       <w:pPr>
-        <w:ind w:left="2520" w:hanging="420"/>
+        <w:ind w:left="3000" w:hanging="420"/>
       </w:pPr>
     </w:lvl>
     <w:lvl w:ilvl="6" w:tplc="0409000F" w:tentative="1">
@@ -3811,7 +4786,7 @@
       <w:lvlText w:val="%7."/>
       <w:lvlJc w:val="left"/>
       <w:pPr>
-        <w:ind w:left="2940" w:hanging="420"/>
+        <w:ind w:left="3420" w:hanging="420"/>
       </w:pPr>
     </w:lvl>
     <w:lvl w:ilvl="7" w:tplc="04090019" w:tentative="1">
@@ -3820,7 +4795,7 @@
       <w:lvlText w:val="%8)"/>
       <w:lvlJc w:val="left"/>
       <w:pPr>
-        <w:ind w:left="3360" w:hanging="420"/>
+        <w:ind w:left="3840" w:hanging="420"/>
       </w:pPr>
     </w:lvl>
     <w:lvl w:ilvl="8" w:tplc="0409001B" w:tentative="1">
@@ -3829,21 +4804,21 @@
       <w:lvlText w:val="%9."/>
       <w:lvlJc w:val="right"/>
       <w:pPr>
-        <w:ind w:left="3780" w:hanging="420"/>
+        <w:ind w:left="4260" w:hanging="420"/>
       </w:pPr>
     </w:lvl>
   </w:abstractNum>
   <w:abstractNum w:abstractNumId="2" w15:restartNumberingAfterBreak="0">
-    <w:nsid w:val="461F56C6"/>
+    <w:nsid w:val="35A949F1"/>
     <w:multiLevelType w:val="hybridMultilevel"/>
-    <w:tmpl w:val="F4B45954"/>
-    <w:lvl w:ilvl="0" w:tplc="E4FEA882">
-      <w:start w:val="1"/>
-      <w:numFmt w:val="decimal"/>
-      <w:lvlText w:val="（%1）"/>
+    <w:tmpl w:val="B4CA611C"/>
+    <w:lvl w:ilvl="0" w:tplc="CBFE67EE">
+      <w:start w:val="4"/>
+      <w:numFmt w:val="japaneseCounting"/>
+      <w:lvlText w:val="%1、"/>
       <w:lvlJc w:val="left"/>
       <w:pPr>
-        <w:ind w:left="1200" w:hanging="720"/>
+        <w:ind w:left="720" w:hanging="720"/>
       </w:pPr>
       <w:rPr>
         <w:rFonts w:hint="default"/>
@@ -3855,7 +4830,7 @@
       <w:lvlText w:val="%2)"/>
       <w:lvlJc w:val="left"/>
       <w:pPr>
-        <w:ind w:left="1320" w:hanging="420"/>
+        <w:ind w:left="840" w:hanging="420"/>
       </w:pPr>
     </w:lvl>
     <w:lvl w:ilvl="2" w:tplc="0409001B" w:tentative="1">
@@ -3864,7 +4839,7 @@
       <w:lvlText w:val="%3."/>
       <w:lvlJc w:val="right"/>
       <w:pPr>
-        <w:ind w:left="1740" w:hanging="420"/>
+        <w:ind w:left="1260" w:hanging="420"/>
       </w:pPr>
     </w:lvl>
     <w:lvl w:ilvl="3" w:tplc="0409000F" w:tentative="1">
@@ -3873,7 +4848,7 @@
       <w:lvlText w:val="%4."/>
       <w:lvlJc w:val="left"/>
       <w:pPr>
-        <w:ind w:left="2160" w:hanging="420"/>
+        <w:ind w:left="1680" w:hanging="420"/>
       </w:pPr>
     </w:lvl>
     <w:lvl w:ilvl="4" w:tplc="04090019" w:tentative="1">
@@ -3882,7 +4857,7 @@
       <w:lvlText w:val="%5)"/>
       <w:lvlJc w:val="left"/>
       <w:pPr>
-        <w:ind w:left="2580" w:hanging="420"/>
+        <w:ind w:left="2100" w:hanging="420"/>
       </w:pPr>
     </w:lvl>
     <w:lvl w:ilvl="5" w:tplc="0409001B" w:tentative="1">
@@ -3891,7 +4866,7 @@
       <w:lvlText w:val="%6."/>
       <w:lvlJc w:val="right"/>
       <w:pPr>
-        <w:ind w:left="3000" w:hanging="420"/>
+        <w:ind w:left="2520" w:hanging="420"/>
       </w:pPr>
     </w:lvl>
     <w:lvl w:ilvl="6" w:tplc="0409000F" w:tentative="1">
@@ -3900,7 +4875,7 @@
       <w:lvlText w:val="%7."/>
       <w:lvlJc w:val="left"/>
       <w:pPr>
-        <w:ind w:left="3420" w:hanging="420"/>
+        <w:ind w:left="2940" w:hanging="420"/>
       </w:pPr>
     </w:lvl>
     <w:lvl w:ilvl="7" w:tplc="04090019" w:tentative="1">
@@ -3909,7 +4884,7 @@
       <w:lvlText w:val="%8)"/>
       <w:lvlJc w:val="left"/>
       <w:pPr>
-        <w:ind w:left="3840" w:hanging="420"/>
+        <w:ind w:left="3360" w:hanging="420"/>
       </w:pPr>
     </w:lvl>
     <w:lvl w:ilvl="8" w:tplc="0409001B" w:tentative="1">
@@ -3918,21 +4893,21 @@
       <w:lvlText w:val="%9."/>
       <w:lvlJc w:val="right"/>
       <w:pPr>
-        <w:ind w:left="4260" w:hanging="420"/>
+        <w:ind w:left="3780" w:hanging="420"/>
       </w:pPr>
     </w:lvl>
   </w:abstractNum>
   <w:abstractNum w:abstractNumId="3" w15:restartNumberingAfterBreak="0">
-    <w:nsid w:val="6CC930E8"/>
+    <w:nsid w:val="461F56C6"/>
     <w:multiLevelType w:val="hybridMultilevel"/>
-    <w:tmpl w:val="6D5CE802"/>
-    <w:lvl w:ilvl="0" w:tplc="5CAC910E">
+    <w:tmpl w:val="F4B45954"/>
+    <w:lvl w:ilvl="0" w:tplc="E4FEA882">
       <w:start w:val="1"/>
-      <w:numFmt w:val="japaneseCounting"/>
-      <w:lvlText w:val="%1、"/>
+      <w:numFmt w:val="decimal"/>
+      <w:lvlText w:val="（%1）"/>
       <w:lvlJc w:val="left"/>
       <w:pPr>
-        <w:ind w:left="420" w:hanging="420"/>
+        <w:ind w:left="1200" w:hanging="720"/>
       </w:pPr>
       <w:rPr>
         <w:rFonts w:hint="default"/>
@@ -3944,7 +4919,7 @@
       <w:lvlText w:val="%2)"/>
       <w:lvlJc w:val="left"/>
       <w:pPr>
-        <w:ind w:left="840" w:hanging="420"/>
+        <w:ind w:left="1320" w:hanging="420"/>
       </w:pPr>
     </w:lvl>
     <w:lvl w:ilvl="2" w:tplc="0409001B" w:tentative="1">
@@ -3953,7 +4928,7 @@
       <w:lvlText w:val="%3."/>
       <w:lvlJc w:val="right"/>
       <w:pPr>
-        <w:ind w:left="1260" w:hanging="420"/>
+        <w:ind w:left="1740" w:hanging="420"/>
       </w:pPr>
     </w:lvl>
     <w:lvl w:ilvl="3" w:tplc="0409000F" w:tentative="1">
@@ -3962,7 +4937,7 @@
       <w:lvlText w:val="%4."/>
       <w:lvlJc w:val="left"/>
       <w:pPr>
-        <w:ind w:left="1680" w:hanging="420"/>
+        <w:ind w:left="2160" w:hanging="420"/>
       </w:pPr>
     </w:lvl>
     <w:lvl w:ilvl="4" w:tplc="04090019" w:tentative="1">
@@ -3971,7 +4946,7 @@
       <w:lvlText w:val="%5)"/>
       <w:lvlJc w:val="left"/>
       <w:pPr>
-        <w:ind w:left="2100" w:hanging="420"/>
+        <w:ind w:left="2580" w:hanging="420"/>
       </w:pPr>
     </w:lvl>
     <w:lvl w:ilvl="5" w:tplc="0409001B" w:tentative="1">
@@ -3980,7 +4955,7 @@
       <w:lvlText w:val="%6."/>
       <w:lvlJc w:val="right"/>
       <w:pPr>
-        <w:ind w:left="2520" w:hanging="420"/>
+        <w:ind w:left="3000" w:hanging="420"/>
       </w:pPr>
     </w:lvl>
     <w:lvl w:ilvl="6" w:tplc="0409000F" w:tentative="1">
@@ -3989,7 +4964,7 @@
       <w:lvlText w:val="%7."/>
       <w:lvlJc w:val="left"/>
       <w:pPr>
-        <w:ind w:left="2940" w:hanging="420"/>
+        <w:ind w:left="3420" w:hanging="420"/>
       </w:pPr>
     </w:lvl>
     <w:lvl w:ilvl="7" w:tplc="04090019" w:tentative="1">
@@ -3998,7 +4973,7 @@
       <w:lvlText w:val="%8)"/>
       <w:lvlJc w:val="left"/>
       <w:pPr>
-        <w:ind w:left="3360" w:hanging="420"/>
+        <w:ind w:left="3840" w:hanging="420"/>
       </w:pPr>
     </w:lvl>
     <w:lvl w:ilvl="8" w:tplc="0409001B" w:tentative="1">
@@ -4007,27 +4982,119 @@
       <w:lvlText w:val="%9."/>
       <w:lvlJc w:val="right"/>
       <w:pPr>
+        <w:ind w:left="4260" w:hanging="420"/>
+      </w:pPr>
+    </w:lvl>
+  </w:abstractNum>
+  <w:abstractNum w:abstractNumId="4" w15:restartNumberingAfterBreak="0">
+    <w:nsid w:val="6CC930E8"/>
+    <w:multiLevelType w:val="hybridMultilevel"/>
+    <w:tmpl w:val="6D5CE802"/>
+    <w:lvl w:ilvl="0" w:tplc="5CAC910E">
+      <w:start w:val="1"/>
+      <w:numFmt w:val="japaneseCounting"/>
+      <w:lvlText w:val="%1、"/>
+      <w:lvlJc w:val="left"/>
+      <w:pPr>
+        <w:ind w:left="420" w:hanging="420"/>
+      </w:pPr>
+      <w:rPr>
+        <w:rFonts w:hint="default"/>
+      </w:rPr>
+    </w:lvl>
+    <w:lvl w:ilvl="1" w:tplc="04090019" w:tentative="1">
+      <w:start w:val="1"/>
+      <w:numFmt w:val="lowerLetter"/>
+      <w:lvlText w:val="%2)"/>
+      <w:lvlJc w:val="left"/>
+      <w:pPr>
+        <w:ind w:left="840" w:hanging="420"/>
+      </w:pPr>
+    </w:lvl>
+    <w:lvl w:ilvl="2" w:tplc="0409001B" w:tentative="1">
+      <w:start w:val="1"/>
+      <w:numFmt w:val="lowerRoman"/>
+      <w:lvlText w:val="%3."/>
+      <w:lvlJc w:val="right"/>
+      <w:pPr>
+        <w:ind w:left="1260" w:hanging="420"/>
+      </w:pPr>
+    </w:lvl>
+    <w:lvl w:ilvl="3" w:tplc="0409000F" w:tentative="1">
+      <w:start w:val="1"/>
+      <w:numFmt w:val="decimal"/>
+      <w:lvlText w:val="%4."/>
+      <w:lvlJc w:val="left"/>
+      <w:pPr>
+        <w:ind w:left="1680" w:hanging="420"/>
+      </w:pPr>
+    </w:lvl>
+    <w:lvl w:ilvl="4" w:tplc="04090019" w:tentative="1">
+      <w:start w:val="1"/>
+      <w:numFmt w:val="lowerLetter"/>
+      <w:lvlText w:val="%5)"/>
+      <w:lvlJc w:val="left"/>
+      <w:pPr>
+        <w:ind w:left="2100" w:hanging="420"/>
+      </w:pPr>
+    </w:lvl>
+    <w:lvl w:ilvl="5" w:tplc="0409001B" w:tentative="1">
+      <w:start w:val="1"/>
+      <w:numFmt w:val="lowerRoman"/>
+      <w:lvlText w:val="%6."/>
+      <w:lvlJc w:val="right"/>
+      <w:pPr>
+        <w:ind w:left="2520" w:hanging="420"/>
+      </w:pPr>
+    </w:lvl>
+    <w:lvl w:ilvl="6" w:tplc="0409000F" w:tentative="1">
+      <w:start w:val="1"/>
+      <w:numFmt w:val="decimal"/>
+      <w:lvlText w:val="%7."/>
+      <w:lvlJc w:val="left"/>
+      <w:pPr>
+        <w:ind w:left="2940" w:hanging="420"/>
+      </w:pPr>
+    </w:lvl>
+    <w:lvl w:ilvl="7" w:tplc="04090019" w:tentative="1">
+      <w:start w:val="1"/>
+      <w:numFmt w:val="lowerLetter"/>
+      <w:lvlText w:val="%8)"/>
+      <w:lvlJc w:val="left"/>
+      <w:pPr>
+        <w:ind w:left="3360" w:hanging="420"/>
+      </w:pPr>
+    </w:lvl>
+    <w:lvl w:ilvl="8" w:tplc="0409001B" w:tentative="1">
+      <w:start w:val="1"/>
+      <w:numFmt w:val="lowerRoman"/>
+      <w:lvlText w:val="%9."/>
+      <w:lvlJc w:val="right"/>
+      <w:pPr>
         <w:ind w:left="3780" w:hanging="420"/>
       </w:pPr>
     </w:lvl>
   </w:abstractNum>
   <w:num w:numId="1">
-    <w:abstractNumId w:val="3"/>
+    <w:abstractNumId w:val="4"/>
   </w:num>
   <w:num w:numId="2">
-    <w:abstractNumId w:val="1"/>
+    <w:abstractNumId w:val="2"/>
   </w:num>
   <w:num w:numId="3">
-    <w:abstractNumId w:val="2"/>
+    <w:abstractNumId w:val="3"/>
   </w:num>
   <w:num w:numId="4">
     <w:abstractNumId w:val="0"/>
+  </w:num>
+  <w:num w:numId="5">
+    <w:abstractNumId w:val="1"/>
   </w:num>
 </w:numbering>
 </file>
 
 <file path=word/styles.xml><?xml version="1.0" encoding="utf-8"?>
-<w:styles xmlns:mc="http://schemas.openxmlformats.org/markup-compatibility/2006" xmlns:r="http://schemas.openxmlformats.org/officeDocument/2006/relationships" xmlns:w="http://schemas.openxmlformats.org/wordprocessingml/2006/main" xmlns:w14="http://schemas.microsoft.com/office/word/2010/wordml" xmlns:w15="http://schemas.microsoft.com/office/word/2012/wordml" xmlns:w16cex="http://schemas.microsoft.com/office/word/2018/wordml/cex" xmlns:w16cid="http://schemas.microsoft.com/office/word/2016/wordml/cid" xmlns:w16="http://schemas.microsoft.com/office/word/2018/wordml" xmlns:w16se="http://schemas.microsoft.com/office/word/2015/wordml/symex" mc:Ignorable="w14 w15 w16se w16cid w16 w16cex">
+<w:styles xmlns:mc="http://schemas.openxmlformats.org/markup-compatibility/2006" xmlns:r="http://schemas.openxmlformats.org/officeDocument/2006/relationships" xmlns:w="http://schemas.openxmlformats.org/wordprocessingml/2006/main" xmlns:w14="http://schemas.microsoft.com/office/word/2010/wordml" xmlns:w15="http://schemas.microsoft.com/office/word/2012/wordml" xmlns:w16cex="http://schemas.microsoft.com/office/word/2018/wordml/cex" xmlns:w16cid="http://schemas.microsoft.com/office/word/2016/wordml/cid" xmlns:w16="http://schemas.microsoft.com/office/word/2018/wordml" xmlns:w16sdtdh="http://schemas.microsoft.com/office/word/2020/wordml/sdtdatahash" xmlns:w16se="http://schemas.microsoft.com/office/word/2015/wordml/symex" mc:Ignorable="w14 w15 w16se w16cid w16 w16cex w16sdtdh">
   <w:docDefaults>
     <w:rPrDefault>
       <w:rPr>
@@ -4146,6 +5213,7 @@
     <w:lsdException w:name="HTML Sample" w:semiHidden="1" w:unhideWhenUsed="1"/>
     <w:lsdException w:name="HTML Typewriter" w:semiHidden="1" w:unhideWhenUsed="1"/>
     <w:lsdException w:name="HTML Variable" w:semiHidden="1" w:unhideWhenUsed="1"/>
+    <w:lsdException w:name="Normal Table" w:semiHidden="1" w:unhideWhenUsed="1"/>
     <w:lsdException w:name="annotation subject" w:semiHidden="1" w:unhideWhenUsed="1"/>
     <w:lsdException w:name="No List" w:semiHidden="1" w:unhideWhenUsed="1"/>
     <w:lsdException w:name="Outline List 1" w:semiHidden="1" w:unhideWhenUsed="1"/>
@@ -4188,8 +5256,11 @@
     <w:lsdException w:name="Table Contemporary" w:semiHidden="1" w:unhideWhenUsed="1"/>
     <w:lsdException w:name="Table Elegant" w:semiHidden="1" w:unhideWhenUsed="1"/>
     <w:lsdException w:name="Table Professional" w:semiHidden="1" w:unhideWhenUsed="1"/>
+    <w:lsdException w:name="Table Subtle 1" w:semiHidden="1" w:unhideWhenUsed="1"/>
     <w:lsdException w:name="Table Subtle 2" w:semiHidden="1" w:unhideWhenUsed="1"/>
     <w:lsdException w:name="Table Web 1" w:semiHidden="1" w:unhideWhenUsed="1"/>
+    <w:lsdException w:name="Table Web 2" w:semiHidden="1" w:unhideWhenUsed="1"/>
+    <w:lsdException w:name="Table Web 3" w:semiHidden="1" w:unhideWhenUsed="1"/>
     <w:lsdException w:name="Balloon Text" w:semiHidden="1" w:unhideWhenUsed="1"/>
     <w:lsdException w:name="Table Grid" w:uiPriority="59"/>
     <w:lsdException w:name="Table Theme" w:semiHidden="1" w:unhideWhenUsed="1"/>
@@ -4881,7 +5952,7 @@
         <a:sysClr val="windowText" lastClr="000000"/>
       </a:dk1>
       <a:lt1>
-        <a:sysClr val="window" lastClr="CCE8CF"/>
+        <a:sysClr val="window" lastClr="FFFFFF"/>
       </a:lt1>
       <a:dk2>
         <a:srgbClr val="44546A"/>

</xml_diff>